<commit_message>
Updated PHP Description and Added Comparison
</commit_message>
<xml_diff>
--- a/Projects/Server Side Web Technologies.docx
+++ b/Projects/Server Side Web Technologies.docx
@@ -166,22 +166,236 @@
       <w:r>
         <w:t>PHP</w:t>
       </w:r>
+    </w:p>
+    <w:p>
+      <w:r>
+        <w:t xml:space="preserve">PHP </w:t>
+      </w:r>
+      <w:r>
+        <w:t>will allow</w:t>
+      </w:r>
+      <w:r>
+        <w:t xml:space="preserve"> you to </w:t>
+      </w:r>
+      <w:r>
+        <w:t>make websites, create</w:t>
+      </w:r>
+      <w:r>
+        <w:t xml:space="preserve"> dynamic web pages</w:t>
+      </w:r>
+      <w:r>
+        <w:t xml:space="preserve"> </w:t>
+      </w:r>
+      <w:r>
+        <w:t xml:space="preserve">and </w:t>
+      </w:r>
+      <w:r>
+        <w:t>develop</w:t>
+      </w:r>
+      <w:r>
+        <w:t xml:space="preserve"> dynamic content. </w:t>
+      </w:r>
+      <w:r>
+        <w:t xml:space="preserve">The language that </w:t>
+      </w:r>
+      <w:r>
+        <w:t>is</w:t>
+      </w:r>
+      <w:r>
+        <w:t xml:space="preserve"> designed to edit and pull information from the database. </w:t>
+      </w:r>
+      <w:r>
+        <w:t xml:space="preserve">It can do all sort of things like building custom web content to be able to serve the browser, and evaluate data that is send from the browser, and even sending or receiving cookies. </w:t>
+      </w:r>
+      <w:r>
+        <w:t xml:space="preserve">It is usually connected with databases that are written in SQL Language. It is strictly designed for the web and very easy to deploy and install. PHP is the foundation for a lot of content-management systems such as WordPress. Wikipedia and Facebook </w:t>
+      </w:r>
+      <w:r>
+        <w:t>are</w:t>
+      </w:r>
+      <w:r>
+        <w:t xml:space="preserve"> one of the powered sites by PHP.</w:t>
+      </w:r>
+    </w:p>
+    <w:p/>
+    <w:p>
+      <w:r>
+        <w:t>The Php is very familiar to you because it seems like it is an old HTML. PHP code is written inside the “</w:t>
+      </w:r>
+      <w:r>
+        <w:t xml:space="preserve">&lt;? </w:t>
+      </w:r>
+      <w:r>
+        <w:t>p</w:t>
+      </w:r>
+      <w:r>
+        <w:t>hp</w:t>
+      </w:r>
+      <w:r>
+        <w:t>”</w:t>
+      </w:r>
+      <w:r>
+        <w:t xml:space="preserve"> and</w:t>
+      </w:r>
+      <w:r>
+        <w:t xml:space="preserve"> “?</w:t>
+      </w:r>
+      <w:r>
+        <w:t>&gt;</w:t>
+      </w:r>
+      <w:r>
+        <w:t xml:space="preserve">”. </w:t>
+      </w:r>
+    </w:p>
+    <w:p/>
+    <w:p>
+      <w:proofErr w:type="gramStart"/>
+      <w:r>
+        <w:t>Example :</w:t>
+      </w:r>
+      <w:proofErr w:type="gramEnd"/>
+    </w:p>
+    <w:p>
+      <w:r>
+        <w:t>&lt;div class="header"&gt;&lt;h1&gt;</w:t>
+      </w:r>
+    </w:p>
+    <w:p>
+      <w:r>
+        <w:t xml:space="preserve">      </w:t>
+      </w:r>
+      <w:proofErr w:type="gramStart"/>
+      <w:r>
+        <w:t>&lt;?php</w:t>
+      </w:r>
+      <w:proofErr w:type="gramEnd"/>
+    </w:p>
+    <w:p>
+      <w:r>
+        <w:t xml:space="preserve">      $welcome = "</w:t>
+      </w:r>
+      <w:r>
+        <w:t xml:space="preserve">PHP </w:t>
+      </w:r>
+      <w:proofErr w:type="gramStart"/>
+      <w:r>
+        <w:t xml:space="preserve">Example </w:t>
+      </w:r>
+      <w:r>
+        <w:t>!</w:t>
+      </w:r>
+      <w:proofErr w:type="gramEnd"/>
+      <w:r>
+        <w:t>";</w:t>
+      </w:r>
+    </w:p>
+    <w:p>
+      <w:r>
+        <w:t xml:space="preserve">      echo $welcome;</w:t>
+      </w:r>
+    </w:p>
+    <w:p>
+      <w:r>
+        <w:t xml:space="preserve">      ?&gt;</w:t>
+      </w:r>
+    </w:p>
+    <w:p>
+      <w:r>
+        <w:t xml:space="preserve">    &lt;/h1&gt;&lt;/div&gt;</w:t>
+      </w:r>
+    </w:p>
+    <w:p/>
+    <w:p>
+      <w:r>
+        <w:t>Comparisons used in PHP</w:t>
+      </w:r>
+    </w:p>
+    <w:p>
+      <w:r>
+        <w:t>List of comparison operators:</w:t>
+      </w:r>
+    </w:p>
+    <w:p/>
+    <w:p>
+      <w:proofErr w:type="gramStart"/>
+      <w:r>
+        <w:t xml:space="preserve">&gt; </w:t>
+      </w:r>
+      <w:r>
+        <w:t xml:space="preserve"> means</w:t>
+      </w:r>
+      <w:proofErr w:type="gramEnd"/>
+      <w:r>
+        <w:t xml:space="preserve"> </w:t>
+      </w:r>
+      <w:r>
+        <w:t>Greater than</w:t>
+      </w:r>
+    </w:p>
+    <w:p>
+      <w:r>
+        <w:t xml:space="preserve">&lt; </w:t>
+      </w:r>
+      <w:r>
+        <w:t xml:space="preserve">means </w:t>
+      </w:r>
+      <w:r>
+        <w:t>Less than</w:t>
+      </w:r>
+    </w:p>
+    <w:p>
+      <w:r>
+        <w:t xml:space="preserve">&lt;= </w:t>
+      </w:r>
+      <w:r>
+        <w:t xml:space="preserve">means </w:t>
+      </w:r>
+      <w:r>
+        <w:t>Less than or equal to</w:t>
+      </w:r>
+    </w:p>
+    <w:p>
+      <w:r>
+        <w:t xml:space="preserve">&gt;= </w:t>
+      </w:r>
+      <w:r>
+        <w:t xml:space="preserve">means </w:t>
+      </w:r>
+      <w:r>
+        <w:t>Greater than or equal to</w:t>
+      </w:r>
+    </w:p>
+    <w:p>
+      <w:r>
+        <w:t xml:space="preserve">== </w:t>
+      </w:r>
+      <w:r>
+        <w:t xml:space="preserve">means </w:t>
+      </w:r>
+      <w:r>
+        <w:t>Equal to</w:t>
+      </w:r>
+    </w:p>
+    <w:p>
+      <w:proofErr w:type="gramStart"/>
+      <w:r>
+        <w:t>!</w:t>
+      </w:r>
+      <w:proofErr w:type="gramEnd"/>
+      <w:r>
+        <w:t xml:space="preserve">= </w:t>
+      </w:r>
+      <w:r>
+        <w:t xml:space="preserve">means </w:t>
+      </w:r>
       <w:bookmarkStart w:id="0" w:name="_GoBack"/>
       <w:bookmarkEnd w:id="0"/>
-    </w:p>
-    <w:p>
-      <w:r>
-        <w:t xml:space="preserve">The language that us designed to edit and pull information from the database. It is usually connected with databases that are written in SQL Language. It is strictly designed for the web and very easy to deploy and install. PHP is the foundation for a lot of content-management systems such as WordPress. Wikipedia and Facebook </w:t>
-      </w:r>
-      <w:proofErr w:type="gramStart"/>
-      <w:r>
-        <w:t>is</w:t>
-      </w:r>
-      <w:proofErr w:type="gramEnd"/>
-      <w:r>
-        <w:t xml:space="preserve"> one of the powered sites by PHP.</w:t>
-      </w:r>
-    </w:p>
+      <w:r>
+        <w:t>Not equal to</w:t>
+      </w:r>
+    </w:p>
+    <w:p/>
+    <w:p/>
     <w:p/>
     <w:p/>
     <w:p/>
@@ -230,6 +444,33 @@
         <w:t>web-development-technology/</w:t>
       </w:r>
     </w:p>
+    <w:p>
+      <w:r>
+        <w:t xml:space="preserve">PHP Tutorial. (n.d.). Retrieved May 01, 2018, from </w:t>
+      </w:r>
+      <w:hyperlink r:id="rId5" w:history="1">
+        <w:r>
+          <w:rPr>
+            <w:rStyle w:val="Hyperlink"/>
+          </w:rPr>
+          <w:t>https://www.sololearn.com/Course/PHP/</w:t>
+        </w:r>
+      </w:hyperlink>
+    </w:p>
+    <w:p>
+      <w:r>
+        <w:t xml:space="preserve">PHP. (n.d.). Retrieved May 01, 2018, from </w:t>
+      </w:r>
+      <w:hyperlink r:id="rId6" w:history="1">
+        <w:r>
+          <w:rPr>
+            <w:rStyle w:val="Hyperlink"/>
+          </w:rPr>
+          <w:t>https://www.codecademy.com/en/tracks/php</w:t>
+        </w:r>
+      </w:hyperlink>
+    </w:p>
+    <w:p/>
     <w:p/>
     <w:p/>
     <w:p/>

</xml_diff>

<commit_message>
Added Conditional and Control Flow on PHP DESC
</commit_message>
<xml_diff>
--- a/Projects/Server Side Web Technologies.docx
+++ b/Projects/Server Side Web Technologies.docx
@@ -222,8 +222,9 @@
       <w:r>
         <w:t>The Php is very familiar to you because it seems like it is an old HTML. PHP code is written inside the “</w:t>
       </w:r>
-      <w:r>
-        <w:t xml:space="preserve">&lt;? </w:t>
+      <w:proofErr w:type="gramStart"/>
+      <w:r>
+        <w:t>&lt;?</w:t>
       </w:r>
       <w:r>
         <w:t>p</w:t>
@@ -231,6 +232,7 @@
       <w:r>
         <w:t>hp</w:t>
       </w:r>
+      <w:proofErr w:type="gramEnd"/>
       <w:r>
         <w:t>”</w:t>
       </w:r>
@@ -317,83 +319,240 @@
     </w:p>
     <w:p/>
     <w:p>
+      <w:r>
+        <w:t>&gt; means</w:t>
+      </w:r>
+      <w:r>
+        <w:t xml:space="preserve"> </w:t>
+      </w:r>
+      <w:r>
+        <w:t>Greater than</w:t>
+      </w:r>
+    </w:p>
+    <w:p>
+      <w:r>
+        <w:t xml:space="preserve">&lt; </w:t>
+      </w:r>
+      <w:r>
+        <w:t xml:space="preserve">means </w:t>
+      </w:r>
+      <w:r>
+        <w:t>Less than</w:t>
+      </w:r>
+    </w:p>
+    <w:p>
+      <w:r>
+        <w:t xml:space="preserve">&lt;= </w:t>
+      </w:r>
+      <w:r>
+        <w:t xml:space="preserve">means </w:t>
+      </w:r>
+      <w:r>
+        <w:t>Less than or equal to</w:t>
+      </w:r>
+    </w:p>
+    <w:p>
+      <w:r>
+        <w:t xml:space="preserve">&gt;= </w:t>
+      </w:r>
+      <w:r>
+        <w:t xml:space="preserve">means </w:t>
+      </w:r>
+      <w:r>
+        <w:t>Greater than or equal to</w:t>
+      </w:r>
+    </w:p>
+    <w:p>
+      <w:r>
+        <w:t xml:space="preserve">== </w:t>
+      </w:r>
+      <w:r>
+        <w:t xml:space="preserve">means </w:t>
+      </w:r>
+      <w:r>
+        <w:t>Equal to</w:t>
+      </w:r>
+    </w:p>
+    <w:p>
       <w:proofErr w:type="gramStart"/>
       <w:r>
-        <w:t xml:space="preserve">&gt; </w:t>
-      </w:r>
-      <w:r>
-        <w:t xml:space="preserve"> means</w:t>
+        <w:t>!=</w:t>
       </w:r>
       <w:proofErr w:type="gramEnd"/>
       <w:r>
         <w:t xml:space="preserve"> </w:t>
       </w:r>
       <w:r>
-        <w:t>Greater than</w:t>
-      </w:r>
-    </w:p>
-    <w:p>
-      <w:r>
-        <w:t xml:space="preserve">&lt; </w:t>
-      </w:r>
-      <w:r>
         <w:t xml:space="preserve">means </w:t>
       </w:r>
       <w:r>
-        <w:t>Less than</w:t>
-      </w:r>
-    </w:p>
-    <w:p>
-      <w:r>
-        <w:t xml:space="preserve">&lt;= </w:t>
-      </w:r>
-      <w:r>
-        <w:t xml:space="preserve">means </w:t>
-      </w:r>
-      <w:r>
-        <w:t>Less than or equal to</w:t>
-      </w:r>
-    </w:p>
-    <w:p>
-      <w:r>
-        <w:t xml:space="preserve">&gt;= </w:t>
-      </w:r>
-      <w:r>
-        <w:t xml:space="preserve">means </w:t>
-      </w:r>
-      <w:r>
-        <w:t>Greater than or equal to</w:t>
-      </w:r>
-    </w:p>
-    <w:p>
-      <w:r>
-        <w:t xml:space="preserve">== </w:t>
-      </w:r>
-      <w:r>
-        <w:t xml:space="preserve">means </w:t>
-      </w:r>
-      <w:r>
-        <w:t>Equal to</w:t>
+        <w:t>Not equal to</w:t>
       </w:r>
     </w:p>
     <w:p>
       <w:proofErr w:type="gramStart"/>
       <w:r>
-        <w:t>!</w:t>
+        <w:lastRenderedPageBreak/>
+        <w:t>Example :</w:t>
       </w:r>
       <w:proofErr w:type="gramEnd"/>
-      <w:r>
-        <w:t xml:space="preserve">= </w:t>
-      </w:r>
-      <w:r>
-        <w:t xml:space="preserve">means </w:t>
+    </w:p>
+    <w:p>
+      <w:r>
+        <w:t>&lt;p&gt;</w:t>
+      </w:r>
+    </w:p>
+    <w:p>
+      <w:pPr>
+        <w:ind w:left="720"/>
+      </w:pPr>
+      <w:r>
+        <w:t xml:space="preserve">  &lt;?php</w:t>
+      </w:r>
+    </w:p>
+    <w:p>
+      <w:pPr>
+        <w:ind w:left="720"/>
+      </w:pPr>
+      <w:r>
+        <w:t xml:space="preserve">    6 &lt; 7;</w:t>
+      </w:r>
+    </w:p>
+    <w:p>
+      <w:pPr>
+        <w:ind w:left="720"/>
+      </w:pPr>
+      <w:r>
+        <w:t xml:space="preserve">  ?&gt;</w:t>
+      </w:r>
+    </w:p>
+    <w:p>
+      <w:r>
+        <w:t>&lt;/p&gt;</w:t>
+      </w:r>
+    </w:p>
+    <w:p/>
+    <w:p>
+      <w:r>
+        <w:t xml:space="preserve">Conditional </w:t>
+      </w:r>
+      <w:r>
+        <w:t>Control Flow Statements</w:t>
       </w:r>
       <w:bookmarkStart w:id="0" w:name="_GoBack"/>
       <w:bookmarkEnd w:id="0"/>
-      <w:r>
-        <w:t>Not equal to</w:t>
-      </w:r>
-    </w:p>
+    </w:p>
+    <w:p/>
+    <w:p>
+      <w:r>
+        <w:t>if/elseif/else statement</w:t>
+      </w:r>
+    </w:p>
+    <w:p>
+      <w:r>
+        <w:tab/>
+        <w:t xml:space="preserve">It is created with the “if” keyword and the curly braces that always comes in pair. If the condition is </w:t>
+      </w:r>
+      <w:proofErr w:type="gramStart"/>
+      <w:r>
+        <w:t>true</w:t>
+      </w:r>
+      <w:proofErr w:type="gramEnd"/>
+      <w:r>
+        <w:t xml:space="preserve"> then the code inside the curly braces will run otherwise the conditions is false and after the keyword “else” on the second pair of curly braces will run.</w:t>
+      </w:r>
+    </w:p>
+    <w:p>
+      <w:proofErr w:type="gramStart"/>
+      <w:r>
+        <w:t>Example :</w:t>
+      </w:r>
+      <w:proofErr w:type="gramEnd"/>
+    </w:p>
+    <w:p>
+      <w:r>
+        <w:t>&lt;p&gt;</w:t>
+      </w:r>
+    </w:p>
+    <w:p>
+      <w:r>
+        <w:t xml:space="preserve">      </w:t>
+      </w:r>
+      <w:proofErr w:type="gramStart"/>
+      <w:r>
+        <w:t>&lt;?php</w:t>
+      </w:r>
+      <w:proofErr w:type="gramEnd"/>
+    </w:p>
+    <w:p>
+      <w:r>
+        <w:t xml:space="preserve">        $items </w:t>
+      </w:r>
+      <w:r>
+        <w:t>= 6</w:t>
+      </w:r>
+    </w:p>
+    <w:p>
+      <w:r>
+        <w:t xml:space="preserve">        </w:t>
+      </w:r>
+      <w:proofErr w:type="gramStart"/>
+      <w:r>
+        <w:t>if(</w:t>
+      </w:r>
+      <w:proofErr w:type="gramEnd"/>
+      <w:r>
+        <w:t>$items &lt; 5) {</w:t>
+      </w:r>
+    </w:p>
+    <w:p>
+      <w:r>
+        <w:t xml:space="preserve">          echo "You </w:t>
+      </w:r>
+      <w:r>
+        <w:t>got a free coffee!</w:t>
+      </w:r>
+      <w:r>
+        <w:t>";</w:t>
+      </w:r>
+    </w:p>
+    <w:p>
+      <w:r>
+        <w:t xml:space="preserve">        </w:t>
+      </w:r>
+      <w:proofErr w:type="gramStart"/>
+      <w:r>
+        <w:t>}</w:t>
+      </w:r>
+      <w:r>
+        <w:t>else</w:t>
+      </w:r>
+      <w:proofErr w:type="gramEnd"/>
+      <w:r>
+        <w:t xml:space="preserve"> {</w:t>
+      </w:r>
+    </w:p>
+    <w:p>
+      <w:r>
+        <w:t xml:space="preserve">          echo “You are not allowed to enter the coffee shop”</w:t>
+      </w:r>
+    </w:p>
+    <w:p>
+      <w:r>
+        <w:t xml:space="preserve">       }</w:t>
+      </w:r>
+    </w:p>
+    <w:p>
+      <w:r>
+        <w:t xml:space="preserve">      ?&gt;</w:t>
+      </w:r>
+    </w:p>
+    <w:p>
+      <w:r>
+        <w:t xml:space="preserve">    &lt;/p&gt;</w:t>
+      </w:r>
+    </w:p>
+    <w:p/>
     <w:p/>
     <w:p/>
     <w:p/>
@@ -466,7 +625,19 @@
           <w:rPr>
             <w:rStyle w:val="Hyperlink"/>
           </w:rPr>
-          <w:t>https://www.codecademy.com/en/tracks/php</w:t>
+          <w:t>https://www.codecademy.com</w:t>
+        </w:r>
+        <w:r>
+          <w:rPr>
+            <w:rStyle w:val="Hyperlink"/>
+          </w:rPr>
+          <w:t>/</w:t>
+        </w:r>
+        <w:r>
+          <w:rPr>
+            <w:rStyle w:val="Hyperlink"/>
+          </w:rPr>
+          <w:t>en/tracks/php</w:t>
         </w:r>
       </w:hyperlink>
     </w:p>
@@ -934,6 +1105,18 @@
       <w:shd w:val="clear" w:color="auto" w:fill="E6E6E6"/>
     </w:rPr>
   </w:style>
+  <w:style w:type="character" w:styleId="FollowedHyperlink">
+    <w:name w:val="FollowedHyperlink"/>
+    <w:basedOn w:val="DefaultParagraphFont"/>
+    <w:uiPriority w:val="99"/>
+    <w:semiHidden/>
+    <w:unhideWhenUsed/>
+    <w:rsid w:val="00CE54D2"/>
+    <w:rPr>
+      <w:color w:val="954F72" w:themeColor="followedHyperlink"/>
+      <w:u w:val="single"/>
+    </w:rPr>
+  </w:style>
 </w:styles>
 </file>
 

</xml_diff>

<commit_message>
Added Switch Case Description
</commit_message>
<xml_diff>
--- a/Projects/Server Side Web Technologies.docx
+++ b/Projects/Server Side Web Technologies.docx
@@ -439,119 +439,280 @@
       <w:r>
         <w:t>Control Flow Statements</w:t>
       </w:r>
+    </w:p>
+    <w:p/>
+    <w:p>
+      <w:r>
+        <w:t>if/elseif/else statement</w:t>
+      </w:r>
+    </w:p>
+    <w:p>
+      <w:r>
+        <w:tab/>
+        <w:t xml:space="preserve">It is created with the “if” keyword and the curly braces that always comes in pair. If the condition is </w:t>
+      </w:r>
+      <w:proofErr w:type="gramStart"/>
+      <w:r>
+        <w:t>true</w:t>
+      </w:r>
+      <w:proofErr w:type="gramEnd"/>
+      <w:r>
+        <w:t xml:space="preserve"> then the code inside the curly braces will run otherwise the conditions is false and after the keyword “else” on the second pair of curly braces will run.</w:t>
+      </w:r>
+    </w:p>
+    <w:p>
+      <w:proofErr w:type="gramStart"/>
+      <w:r>
+        <w:t>Example :</w:t>
+      </w:r>
+      <w:proofErr w:type="gramEnd"/>
+    </w:p>
+    <w:p>
+      <w:r>
+        <w:t>&lt;p&gt;</w:t>
+      </w:r>
+    </w:p>
+    <w:p>
+      <w:r>
+        <w:t xml:space="preserve">      </w:t>
+      </w:r>
+      <w:proofErr w:type="gramStart"/>
+      <w:r>
+        <w:t>&lt;?php</w:t>
+      </w:r>
+      <w:proofErr w:type="gramEnd"/>
+    </w:p>
+    <w:p>
+      <w:r>
+        <w:t xml:space="preserve">        $items </w:t>
+      </w:r>
+      <w:r>
+        <w:t>= 6</w:t>
+      </w:r>
+    </w:p>
+    <w:p>
+      <w:r>
+        <w:t xml:space="preserve">        </w:t>
+      </w:r>
+      <w:proofErr w:type="gramStart"/>
+      <w:r>
+        <w:t>if(</w:t>
+      </w:r>
+      <w:proofErr w:type="gramEnd"/>
+      <w:r>
+        <w:t>$items &lt; 5) {</w:t>
+      </w:r>
+    </w:p>
+    <w:p>
+      <w:r>
+        <w:t xml:space="preserve">          echo "You </w:t>
+      </w:r>
+      <w:r>
+        <w:t>got a free coffee!</w:t>
+      </w:r>
+      <w:r>
+        <w:t>";</w:t>
+      </w:r>
+    </w:p>
+    <w:p>
+      <w:r>
+        <w:t xml:space="preserve">        </w:t>
+      </w:r>
+      <w:proofErr w:type="gramStart"/>
+      <w:r>
+        <w:t>}</w:t>
+      </w:r>
+      <w:r>
+        <w:t>else</w:t>
+      </w:r>
+      <w:proofErr w:type="gramEnd"/>
+      <w:r>
+        <w:t xml:space="preserve"> {</w:t>
+      </w:r>
+    </w:p>
+    <w:p>
+      <w:r>
+        <w:t xml:space="preserve">          echo “You are not allowed to enter the coffee shop”</w:t>
+      </w:r>
+    </w:p>
+    <w:p>
+      <w:r>
+        <w:t xml:space="preserve">       }</w:t>
+      </w:r>
+    </w:p>
+    <w:p>
+      <w:r>
+        <w:t xml:space="preserve">      ?&gt;</w:t>
+      </w:r>
+    </w:p>
+    <w:p>
+      <w:r>
+        <w:t xml:space="preserve">    &lt;/p&gt;</w:t>
+      </w:r>
+    </w:p>
+    <w:p/>
+    <w:p>
+      <w:r>
+        <w:t>Switch statement</w:t>
+      </w:r>
+    </w:p>
+    <w:p>
+      <w:r>
+        <w:t xml:space="preserve">You can use it if you have a series of Conditional if-else statements that has multiple expressions that depend on the same value. It helps the programmer to be more efficient and provide readability. It executes a block of code is it is true like what is happening on if statements. It is created by using “switch” keyword then the variable to be checked and a pair of curly braces. For each comparison, there will be a case block and it uses break to make an exit in the switch statement. “Falling through” is the </w:t>
+      </w:r>
+      <w:r>
+        <w:lastRenderedPageBreak/>
+        <w:t>term</w:t>
+      </w:r>
+      <w:r>
+        <w:t xml:space="preserve"> if there are cases right after another without having a break. </w:t>
+      </w:r>
+      <w:r>
+        <w:t xml:space="preserve">If the condition is not met, then another case block will run and if </w:t>
+      </w:r>
+      <w:proofErr w:type="gramStart"/>
+      <w:r>
+        <w:t>all of</w:t>
+      </w:r>
+      <w:proofErr w:type="gramEnd"/>
+      <w:r>
+        <w:t xml:space="preserve"> the cases return false then it will execute the default case instead.</w:t>
+      </w:r>
+    </w:p>
+    <w:p>
+      <w:proofErr w:type="gramStart"/>
+      <w:r>
+        <w:t>Example :</w:t>
+      </w:r>
+      <w:proofErr w:type="gramEnd"/>
+    </w:p>
+    <w:p>
+      <w:r>
+        <w:t xml:space="preserve"> </w:t>
+      </w:r>
+      <w:proofErr w:type="gramStart"/>
+      <w:r>
+        <w:t>&lt;?php</w:t>
+      </w:r>
+      <w:proofErr w:type="gramEnd"/>
+    </w:p>
+    <w:p>
+      <w:r>
+        <w:t xml:space="preserve">    switch (2</w:t>
+      </w:r>
+      <w:r>
+        <w:t>0</w:t>
+      </w:r>
+      <w:r>
+        <w:t>) {</w:t>
+      </w:r>
+    </w:p>
+    <w:p>
+      <w:r>
+        <w:t xml:space="preserve">        case 0:</w:t>
+      </w:r>
+    </w:p>
+    <w:p>
+      <w:r>
+        <w:t xml:space="preserve">            echo 'The value is </w:t>
+      </w:r>
+      <w:r>
+        <w:t>1</w:t>
+      </w:r>
+      <w:r>
+        <w:t>0';</w:t>
+      </w:r>
+    </w:p>
+    <w:p>
+      <w:r>
+        <w:t xml:space="preserve">            break;</w:t>
+      </w:r>
+    </w:p>
+    <w:p>
+      <w:r>
+        <w:t xml:space="preserve">        case 1:</w:t>
+      </w:r>
+    </w:p>
+    <w:p>
+      <w:r>
+        <w:t xml:space="preserve">            echo 'The value is 1</w:t>
+      </w:r>
+      <w:r>
+        <w:t>5</w:t>
+      </w:r>
+      <w:r>
+        <w:t>';</w:t>
+      </w:r>
+    </w:p>
+    <w:p>
+      <w:r>
+        <w:t xml:space="preserve">            break;</w:t>
+      </w:r>
+    </w:p>
+    <w:p>
+      <w:r>
+        <w:t xml:space="preserve">        case 2:</w:t>
+      </w:r>
+    </w:p>
+    <w:p>
+      <w:r>
+        <w:t xml:space="preserve">            echo 'The value is 2</w:t>
+      </w:r>
+      <w:r>
+        <w:t>0</w:t>
+      </w:r>
+      <w:r>
+        <w:t>';</w:t>
+      </w:r>
+    </w:p>
+    <w:p>
+      <w:r>
+        <w:t xml:space="preserve">            break;</w:t>
+      </w:r>
+    </w:p>
+    <w:p>
+      <w:r>
+        <w:t xml:space="preserve">        default:</w:t>
+      </w:r>
+    </w:p>
+    <w:p>
+      <w:r>
+        <w:t xml:space="preserve">            echo "The value isn't </w:t>
+      </w:r>
+      <w:r>
+        <w:t>1</w:t>
+      </w:r>
+      <w:r>
+        <w:t>0, 1</w:t>
+      </w:r>
+      <w:r>
+        <w:t>5</w:t>
+      </w:r>
+      <w:r>
+        <w:t xml:space="preserve"> or 2</w:t>
+      </w:r>
+      <w:r>
+        <w:t>0</w:t>
+      </w:r>
+      <w:r>
+        <w:t>";</w:t>
+      </w:r>
+    </w:p>
+    <w:p>
+      <w:r>
+        <w:t xml:space="preserve">    }</w:t>
+      </w:r>
+    </w:p>
+    <w:p>
+      <w:r>
+        <w:t xml:space="preserve">    ?&gt;</w:t>
+      </w:r>
+    </w:p>
+    <w:p>
       <w:bookmarkStart w:id="0" w:name="_GoBack"/>
       <w:bookmarkEnd w:id="0"/>
     </w:p>
     <w:p/>
-    <w:p>
-      <w:r>
-        <w:t>if/elseif/else statement</w:t>
-      </w:r>
-    </w:p>
-    <w:p>
-      <w:r>
-        <w:tab/>
-        <w:t xml:space="preserve">It is created with the “if” keyword and the curly braces that always comes in pair. If the condition is </w:t>
-      </w:r>
-      <w:proofErr w:type="gramStart"/>
-      <w:r>
-        <w:t>true</w:t>
-      </w:r>
-      <w:proofErr w:type="gramEnd"/>
-      <w:r>
-        <w:t xml:space="preserve"> then the code inside the curly braces will run otherwise the conditions is false and after the keyword “else” on the second pair of curly braces will run.</w:t>
-      </w:r>
-    </w:p>
-    <w:p>
-      <w:proofErr w:type="gramStart"/>
-      <w:r>
-        <w:t>Example :</w:t>
-      </w:r>
-      <w:proofErr w:type="gramEnd"/>
-    </w:p>
-    <w:p>
-      <w:r>
-        <w:t>&lt;p&gt;</w:t>
-      </w:r>
-    </w:p>
-    <w:p>
-      <w:r>
-        <w:t xml:space="preserve">      </w:t>
-      </w:r>
-      <w:proofErr w:type="gramStart"/>
-      <w:r>
-        <w:t>&lt;?php</w:t>
-      </w:r>
-      <w:proofErr w:type="gramEnd"/>
-    </w:p>
-    <w:p>
-      <w:r>
-        <w:t xml:space="preserve">        $items </w:t>
-      </w:r>
-      <w:r>
-        <w:t>= 6</w:t>
-      </w:r>
-    </w:p>
-    <w:p>
-      <w:r>
-        <w:t xml:space="preserve">        </w:t>
-      </w:r>
-      <w:proofErr w:type="gramStart"/>
-      <w:r>
-        <w:t>if(</w:t>
-      </w:r>
-      <w:proofErr w:type="gramEnd"/>
-      <w:r>
-        <w:t>$items &lt; 5) {</w:t>
-      </w:r>
-    </w:p>
-    <w:p>
-      <w:r>
-        <w:t xml:space="preserve">          echo "You </w:t>
-      </w:r>
-      <w:r>
-        <w:t>got a free coffee!</w:t>
-      </w:r>
-      <w:r>
-        <w:t>";</w:t>
-      </w:r>
-    </w:p>
-    <w:p>
-      <w:r>
-        <w:t xml:space="preserve">        </w:t>
-      </w:r>
-      <w:proofErr w:type="gramStart"/>
-      <w:r>
-        <w:t>}</w:t>
-      </w:r>
-      <w:r>
-        <w:t>else</w:t>
-      </w:r>
-      <w:proofErr w:type="gramEnd"/>
-      <w:r>
-        <w:t xml:space="preserve"> {</w:t>
-      </w:r>
-    </w:p>
-    <w:p>
-      <w:r>
-        <w:t xml:space="preserve">          echo “You are not allowed to enter the coffee shop”</w:t>
-      </w:r>
-    </w:p>
-    <w:p>
-      <w:r>
-        <w:t xml:space="preserve">       }</w:t>
-      </w:r>
-    </w:p>
-    <w:p>
-      <w:r>
-        <w:t xml:space="preserve">      ?&gt;</w:t>
-      </w:r>
-    </w:p>
-    <w:p>
-      <w:r>
-        <w:t xml:space="preserve">    &lt;/p&gt;</w:t>
-      </w:r>
-    </w:p>
     <w:p/>
     <w:p/>
     <w:p/>

</xml_diff>

<commit_message>
Added For Loop Desc
</commit_message>
<xml_diff>
--- a/Projects/Server Side Web Technologies.docx
+++ b/Projects/Server Side Web Technologies.docx
@@ -708,10 +708,57 @@
         <w:t xml:space="preserve">    ?&gt;</w:t>
       </w:r>
     </w:p>
-    <w:p>
+    <w:p/>
+    <w:p>
+      <w:r>
+        <w:t>For Loops in PHP</w:t>
+      </w:r>
+    </w:p>
+    <w:p>
+      <w:r>
+        <w:t>We can use it to repeat a series of instructions instead of typing a lot of print of echo many times.</w:t>
+      </w:r>
+    </w:p>
+    <w:p>
+      <w:r>
+        <w:t>Example:</w:t>
+      </w:r>
       <w:bookmarkStart w:id="0" w:name="_GoBack"/>
       <w:bookmarkEnd w:id="0"/>
     </w:p>
+    <w:p>
+      <w:r>
+        <w:t>This will print a list of leap years</w:t>
+      </w:r>
+    </w:p>
+    <w:p>
+      <w:proofErr w:type="gramStart"/>
+      <w:r>
+        <w:t>&lt;?php</w:t>
+      </w:r>
+      <w:proofErr w:type="gramEnd"/>
+    </w:p>
+    <w:p>
+      <w:r>
+        <w:t xml:space="preserve">      for ($leap = 2004; $leap &lt; 2050; $leap = $leap + 4) {</w:t>
+      </w:r>
+    </w:p>
+    <w:p>
+      <w:r>
+        <w:t xml:space="preserve">        echo "&lt;p&gt;$leap&lt;/p&gt;";</w:t>
+      </w:r>
+    </w:p>
+    <w:p>
+      <w:r>
+        <w:t xml:space="preserve">      }</w:t>
+      </w:r>
+    </w:p>
+    <w:p>
+      <w:r>
+        <w:t xml:space="preserve">    ?&gt;</w:t>
+      </w:r>
+    </w:p>
+    <w:p/>
     <w:p/>
     <w:p/>
     <w:p/>

</xml_diff>

<commit_message>
Added Array desc on PHP
</commit_message>
<xml_diff>
--- a/Projects/Server Side Web Technologies.docx
+++ b/Projects/Server Side Web Technologies.docx
@@ -723,13 +723,75 @@
       <w:r>
         <w:t>Example:</w:t>
       </w:r>
+    </w:p>
+    <w:p>
+      <w:r>
+        <w:t>This will print a list of leap years</w:t>
+      </w:r>
+    </w:p>
+    <w:p>
+      <w:proofErr w:type="gramStart"/>
+      <w:r>
+        <w:t>&lt;?php</w:t>
+      </w:r>
+      <w:proofErr w:type="gramEnd"/>
+    </w:p>
+    <w:p>
+      <w:r>
+        <w:t xml:space="preserve">      for ($leap = 2004; $leap &lt; 2050; $leap = $leap + 4) {</w:t>
+      </w:r>
+    </w:p>
+    <w:p>
+      <w:r>
+        <w:t xml:space="preserve">        echo "&lt;p&gt;$leap&lt;/p&gt;";</w:t>
+      </w:r>
+    </w:p>
+    <w:p>
+      <w:r>
+        <w:t xml:space="preserve">      }</w:t>
+      </w:r>
+    </w:p>
+    <w:p>
+      <w:r>
+        <w:t xml:space="preserve">    ?&gt;</w:t>
+      </w:r>
+    </w:p>
+    <w:p>
+      <w:r>
+        <w:lastRenderedPageBreak/>
+        <w:t>Array</w:t>
+      </w:r>
       <w:bookmarkStart w:id="0" w:name="_GoBack"/>
       <w:bookmarkEnd w:id="0"/>
     </w:p>
     <w:p>
       <w:r>
-        <w:t>This will print a list of leap years</w:t>
-      </w:r>
+        <w:t xml:space="preserve">To store more than one item in only one variable, you make use of a text that starts with the $ sign to be followed by and = sign. For the declaration, we have to use </w:t>
+      </w:r>
+      <w:proofErr w:type="gramStart"/>
+      <w:r>
+        <w:t>array(</w:t>
+      </w:r>
+      <w:proofErr w:type="gramEnd"/>
+      <w:r>
+        <w:t xml:space="preserve">). The </w:t>
+      </w:r>
+      <w:proofErr w:type="gramStart"/>
+      <w:r>
+        <w:t>array(</w:t>
+      </w:r>
+      <w:proofErr w:type="gramEnd"/>
+      <w:r>
+        <w:t>) will basically determine that $sample is an array and not a regular old variable.</w:t>
+      </w:r>
+    </w:p>
+    <w:p/>
+    <w:p>
+      <w:proofErr w:type="gramStart"/>
+      <w:r>
+        <w:t>Example :</w:t>
+      </w:r>
+      <w:proofErr w:type="gramEnd"/>
     </w:p>
     <w:p>
       <w:proofErr w:type="gramStart"/>
@@ -740,24 +802,55 @@
     </w:p>
     <w:p>
       <w:r>
-        <w:t xml:space="preserve">      for ($leap = 2004; $leap &lt; 2050; $leap = $leap + 4) {</w:t>
-      </w:r>
-    </w:p>
-    <w:p>
-      <w:r>
-        <w:t xml:space="preserve">        echo "&lt;p&gt;$leap&lt;/p&gt;";</w:t>
-      </w:r>
-    </w:p>
-    <w:p>
-      <w:r>
-        <w:t xml:space="preserve">      }</w:t>
-      </w:r>
-    </w:p>
-    <w:p>
-      <w:r>
-        <w:t xml:space="preserve">    ?&gt;</w:t>
-      </w:r>
-    </w:p>
+        <w:t xml:space="preserve">        $</w:t>
+      </w:r>
+      <w:r>
+        <w:t>sample</w:t>
+      </w:r>
+      <w:r>
+        <w:t xml:space="preserve"> = </w:t>
+      </w:r>
+      <w:proofErr w:type="gramStart"/>
+      <w:r>
+        <w:t>array(</w:t>
+      </w:r>
+      <w:proofErr w:type="gramEnd"/>
+      <w:r>
+        <w:t>"</w:t>
+      </w:r>
+      <w:r>
+        <w:t>Gusto</w:t>
+      </w:r>
+      <w:r>
+        <w:t>", "</w:t>
+      </w:r>
+      <w:r>
+        <w:t>ko</w:t>
+      </w:r>
+      <w:r>
+        <w:t>", "</w:t>
+      </w:r>
+      <w:proofErr w:type="spellStart"/>
+      <w:r>
+        <w:t>na</w:t>
+      </w:r>
+      <w:proofErr w:type="spellEnd"/>
+      <w:r>
+        <w:t>"</w:t>
+      </w:r>
+      <w:r>
+        <w:t>, “grumaduate”</w:t>
+      </w:r>
+      <w:r>
+        <w:t xml:space="preserve"> );        </w:t>
+      </w:r>
+    </w:p>
+    <w:p>
+      <w:r>
+        <w:t xml:space="preserve">      ?&gt;</w:t>
+      </w:r>
+    </w:p>
+    <w:p/>
     <w:p/>
     <w:p/>
     <w:p/>

</xml_diff>

<commit_message>
Added important details for array in PHP
</commit_message>
<xml_diff>
--- a/Projects/Server Side Web Technologies.docx
+++ b/Projects/Server Side Web Technologies.docx
@@ -757,12 +757,31 @@
       </w:r>
     </w:p>
     <w:p>
-      <w:r>
+      <w:pPr>
+        <w:rPr>
+          <w:b/>
+          <w:sz w:val="36"/>
+          <w:szCs w:val="36"/>
+        </w:rPr>
+      </w:pPr>
+      <w:bookmarkStart w:id="0" w:name="_GoBack"/>
+      <w:r>
+        <w:rPr>
+          <w:b/>
+          <w:sz w:val="36"/>
+          <w:szCs w:val="36"/>
+        </w:rPr>
         <w:lastRenderedPageBreak/>
+        <w:t>ADD KA PA SA LOOP!</w:t>
+      </w:r>
+    </w:p>
+    <w:bookmarkEnd w:id="0"/>
+    <w:p/>
+    <w:p/>
+    <w:p>
+      <w:r>
         <w:t>Array</w:t>
       </w:r>
-      <w:bookmarkStart w:id="0" w:name="_GoBack"/>
-      <w:bookmarkEnd w:id="0"/>
     </w:p>
     <w:p>
       <w:r>
@@ -850,6 +869,371 @@
         <w:t xml:space="preserve">      ?&gt;</w:t>
       </w:r>
     </w:p>
+    <w:p/>
+    <w:p>
+      <w:r>
+        <w:t xml:space="preserve">PHP is very </w:t>
+      </w:r>
+      <w:proofErr w:type="gramStart"/>
+      <w:r>
+        <w:t>flexible ,</w:t>
+      </w:r>
+      <w:proofErr w:type="gramEnd"/>
+      <w:r>
+        <w:t xml:space="preserve"> for the accessing of an array, you can make use either {} or []</w:t>
+      </w:r>
+    </w:p>
+    <w:p>
+      <w:r>
+        <w:t>To access by offset with [], you just must use echo function to be followed by the name of the array[</w:t>
+      </w:r>
+      <w:proofErr w:type="spellStart"/>
+      <w:r>
+        <w:t>numOfItem</w:t>
+      </w:r>
+      <w:proofErr w:type="spellEnd"/>
+      <w:r>
+        <w:t>].</w:t>
+      </w:r>
+    </w:p>
+    <w:p>
+      <w:r>
+        <w:t xml:space="preserve">To access by offset with </w:t>
+      </w:r>
+      <w:r>
+        <w:t>{}</w:t>
+      </w:r>
+      <w:r>
+        <w:t xml:space="preserve">, you just must use </w:t>
+      </w:r>
+      <w:r>
+        <w:t>print function</w:t>
+      </w:r>
+      <w:r>
+        <w:t xml:space="preserve"> to be followed by the name of the array[</w:t>
+      </w:r>
+      <w:proofErr w:type="spellStart"/>
+      <w:r>
+        <w:t>numOfItem</w:t>
+      </w:r>
+      <w:proofErr w:type="spellEnd"/>
+      <w:r>
+        <w:t xml:space="preserve">]. </w:t>
+      </w:r>
+    </w:p>
+    <w:p>
+      <w:r>
+        <w:t>We can access using its position.</w:t>
+      </w:r>
+    </w:p>
+    <w:p/>
+    <w:p>
+      <w:proofErr w:type="gramStart"/>
+      <w:r>
+        <w:t>Example :</w:t>
+      </w:r>
+      <w:proofErr w:type="gramEnd"/>
+    </w:p>
+    <w:p>
+      <w:r>
+        <w:t>echo $</w:t>
+      </w:r>
+      <w:proofErr w:type="gramStart"/>
+      <w:r>
+        <w:t>sample[</w:t>
+      </w:r>
+      <w:proofErr w:type="gramEnd"/>
+      <w:r>
+        <w:t>0]</w:t>
+      </w:r>
+    </w:p>
+    <w:p>
+      <w:r>
+        <w:t>//The output would be “Gusto”</w:t>
+      </w:r>
+    </w:p>
+    <w:p>
+      <w:r>
+        <w:t>print $</w:t>
+      </w:r>
+      <w:proofErr w:type="gramStart"/>
+      <w:r>
+        <w:t>sample{</w:t>
+      </w:r>
+      <w:proofErr w:type="gramEnd"/>
+      <w:r>
+        <w:t>1}</w:t>
+      </w:r>
+    </w:p>
+    <w:p>
+      <w:r>
+        <w:t>//</w:t>
+      </w:r>
+      <w:r>
+        <w:t>/The output would be “</w:t>
+      </w:r>
+      <w:r>
+        <w:t>ko</w:t>
+      </w:r>
+      <w:r>
+        <w:t>”</w:t>
+      </w:r>
+    </w:p>
+    <w:p/>
+    <w:p>
+      <w:r>
+        <w:t>By assigning another value to a specific index, you can modify the array elements.</w:t>
+      </w:r>
+    </w:p>
+    <w:p/>
+    <w:p>
+      <w:proofErr w:type="gramStart"/>
+      <w:r>
+        <w:t>Example :</w:t>
+      </w:r>
+      <w:proofErr w:type="gramEnd"/>
+    </w:p>
+    <w:p>
+      <w:proofErr w:type="gramStart"/>
+      <w:r>
+        <w:t>&lt;?php</w:t>
+      </w:r>
+      <w:proofErr w:type="gramEnd"/>
+    </w:p>
+    <w:p>
+      <w:r>
+        <w:lastRenderedPageBreak/>
+        <w:t xml:space="preserve">        $sample = </w:t>
+      </w:r>
+      <w:proofErr w:type="gramStart"/>
+      <w:r>
+        <w:t>array(</w:t>
+      </w:r>
+      <w:proofErr w:type="gramEnd"/>
+      <w:r>
+        <w:t>"Gusto", "ko", "</w:t>
+      </w:r>
+      <w:proofErr w:type="spellStart"/>
+      <w:r>
+        <w:t>na</w:t>
+      </w:r>
+      <w:proofErr w:type="spellEnd"/>
+      <w:r>
+        <w:t xml:space="preserve">", “grumaduate” );    </w:t>
+      </w:r>
+    </w:p>
+    <w:p>
+      <w:r>
+        <w:t xml:space="preserve">    echo $</w:t>
+      </w:r>
+      <w:proofErr w:type="gramStart"/>
+      <w:r>
+        <w:t>sample[</w:t>
+      </w:r>
+      <w:proofErr w:type="gramEnd"/>
+      <w:r>
+        <w:t>0]</w:t>
+      </w:r>
+      <w:r>
+        <w:t>;</w:t>
+      </w:r>
+    </w:p>
+    <w:p>
+      <w:r>
+        <w:t>//The output would be “Gusto”</w:t>
+      </w:r>
+    </w:p>
+    <w:p>
+      <w:r>
+        <w:t>$</w:t>
+      </w:r>
+      <w:proofErr w:type="gramStart"/>
+      <w:r>
+        <w:t>sample[</w:t>
+      </w:r>
+      <w:proofErr w:type="gramEnd"/>
+      <w:r>
+        <w:t>0] = “</w:t>
+      </w:r>
+      <w:proofErr w:type="spellStart"/>
+      <w:r>
+        <w:t>Ayaw</w:t>
+      </w:r>
+      <w:proofErr w:type="spellEnd"/>
+      <w:r>
+        <w:t>”;</w:t>
+      </w:r>
+    </w:p>
+    <w:p>
+      <w:r>
+        <w:t>echo $</w:t>
+      </w:r>
+      <w:proofErr w:type="gramStart"/>
+      <w:r>
+        <w:t>sample[</w:t>
+      </w:r>
+      <w:proofErr w:type="gramEnd"/>
+      <w:r>
+        <w:t>0]</w:t>
+      </w:r>
+      <w:r>
+        <w:t>;</w:t>
+      </w:r>
+    </w:p>
+    <w:p>
+      <w:r>
+        <w:t>//The output would be “</w:t>
+      </w:r>
+      <w:proofErr w:type="spellStart"/>
+      <w:r>
+        <w:t>Ayaw</w:t>
+      </w:r>
+      <w:proofErr w:type="spellEnd"/>
+      <w:r>
+        <w:t>”</w:t>
+      </w:r>
+      <w:r>
+        <w:t xml:space="preserve"> because it was modified</w:t>
+      </w:r>
+    </w:p>
+    <w:p>
+      <w:r>
+        <w:t xml:space="preserve">      ?&gt;</w:t>
+      </w:r>
+    </w:p>
+    <w:p/>
+    <w:p>
+      <w:r>
+        <w:t xml:space="preserve">To remove or delete array </w:t>
+      </w:r>
+      <w:proofErr w:type="gramStart"/>
+      <w:r>
+        <w:t>elements ,</w:t>
+      </w:r>
+      <w:proofErr w:type="gramEnd"/>
+      <w:r>
+        <w:t xml:space="preserve"> you can make use of unset(</w:t>
+      </w:r>
+      <w:proofErr w:type="spellStart"/>
+      <w:r>
+        <w:t>toBeDeletedElement</w:t>
+      </w:r>
+      <w:proofErr w:type="spellEnd"/>
+      <w:r>
+        <w:t>[position]) or unset(</w:t>
+      </w:r>
+      <w:proofErr w:type="spellStart"/>
+      <w:r>
+        <w:t>nameOfTheArray</w:t>
+      </w:r>
+      <w:proofErr w:type="spellEnd"/>
+      <w:r>
+        <w:t>) to delete the whole array</w:t>
+      </w:r>
+    </w:p>
+    <w:p>
+      <w:proofErr w:type="gramStart"/>
+      <w:r>
+        <w:t>Example :</w:t>
+      </w:r>
+      <w:proofErr w:type="gramEnd"/>
+    </w:p>
+    <w:p>
+      <w:proofErr w:type="gramStart"/>
+      <w:r>
+        <w:t>&lt;?php</w:t>
+      </w:r>
+      <w:proofErr w:type="gramEnd"/>
+    </w:p>
+    <w:p>
+      <w:r>
+        <w:t xml:space="preserve">        $sample = </w:t>
+      </w:r>
+      <w:proofErr w:type="gramStart"/>
+      <w:r>
+        <w:t>array(</w:t>
+      </w:r>
+      <w:proofErr w:type="gramEnd"/>
+      <w:r>
+        <w:t>"Gusto", "ko", "</w:t>
+      </w:r>
+      <w:proofErr w:type="spellStart"/>
+      <w:r>
+        <w:t>na</w:t>
+      </w:r>
+      <w:proofErr w:type="spellEnd"/>
+      <w:r>
+        <w:t xml:space="preserve">", “grumaduate” );   </w:t>
+      </w:r>
+    </w:p>
+    <w:p>
+      <w:r>
+        <w:t xml:space="preserve">     </w:t>
+      </w:r>
+      <w:r>
+        <w:t xml:space="preserve">    </w:t>
+      </w:r>
+      <w:r>
+        <w:t>unset($</w:t>
+      </w:r>
+      <w:proofErr w:type="gramStart"/>
+      <w:r>
+        <w:t>sample</w:t>
+      </w:r>
+      <w:r>
+        <w:t>[</w:t>
+      </w:r>
+      <w:proofErr w:type="gramEnd"/>
+      <w:r>
+        <w:t>2]);</w:t>
+      </w:r>
+    </w:p>
+    <w:p>
+      <w:r>
+        <w:t xml:space="preserve">      ?&gt;</w:t>
+      </w:r>
+    </w:p>
+    <w:p>
+      <w:r>
+        <w:t>OR</w:t>
+      </w:r>
+    </w:p>
+    <w:p>
+      <w:proofErr w:type="gramStart"/>
+      <w:r>
+        <w:t>&lt;?php</w:t>
+      </w:r>
+      <w:proofErr w:type="gramEnd"/>
+    </w:p>
+    <w:p>
+      <w:r>
+        <w:t xml:space="preserve">  unset($</w:t>
+      </w:r>
+      <w:r>
+        <w:t>sample</w:t>
+      </w:r>
+      <w:r>
+        <w:t>);</w:t>
+      </w:r>
+    </w:p>
+    <w:p>
+      <w:r>
+        <w:t>?&gt;</w:t>
+      </w:r>
+    </w:p>
+    <w:p/>
+    <w:p/>
+    <w:p/>
+    <w:p/>
+    <w:p/>
+    <w:p/>
+    <w:p/>
+    <w:p/>
+    <w:p/>
+    <w:p/>
+    <w:p/>
+    <w:p/>
+    <w:p/>
     <w:p/>
     <w:p/>
     <w:p/>
@@ -885,6 +1269,7 @@
         <w:ind w:firstLine="720"/>
       </w:pPr>
       <w:r>
+        <w:lastRenderedPageBreak/>
         <w:t xml:space="preserve">Retrieved from </w:t>
       </w:r>
       <w:hyperlink r:id="rId4" w:history="1">

</xml_diff>

<commit_message>
Added Loops, Arrays, Functions description on PHP
</commit_message>
<xml_diff>
--- a/Projects/Server Side Web Technologies.docx
+++ b/Projects/Server Side Web Technologies.docx
@@ -718,6 +718,12 @@
       <w:r>
         <w:t>We can use it to repeat a series of instructions instead of typing a lot of print of echo many times.</w:t>
       </w:r>
+      <w:r>
+        <w:t xml:space="preserve"> </w:t>
+      </w:r>
+      <w:r>
+        <w:t xml:space="preserve"> For the for loop in PHP, it will start with the “for” keyword to be followed by a set of parentheses. There are three things inside the parentheses and it is separated by a semicolon. The first things would be the start of the loop, second would be the place where to end the loop and the third would be the thing to do to get to the next iteration. After the parenthesis is a set of curly braces that will tell on what code will be run for every iteration of the loop.</w:t>
+      </w:r>
     </w:p>
     <w:p>
       <w:r>
@@ -743,6 +749,7 @@
     </w:p>
     <w:p>
       <w:r>
+        <w:lastRenderedPageBreak/>
         <w:t xml:space="preserve">        echo "&lt;p&gt;$leap&lt;/p&gt;";</w:t>
       </w:r>
     </w:p>
@@ -764,463 +771,1454 @@
           <w:szCs w:val="36"/>
         </w:rPr>
       </w:pPr>
+    </w:p>
+    <w:p>
+      <w:r>
+        <w:t>While Loop in PHP</w:t>
+      </w:r>
+    </w:p>
+    <w:p>
+      <w:proofErr w:type="gramStart"/>
+      <w:r>
+        <w:t>As long as</w:t>
+      </w:r>
+      <w:proofErr w:type="gramEnd"/>
+      <w:r>
+        <w:t xml:space="preserve"> the condition is true, the while loop will execute. The syntax would </w:t>
+      </w:r>
+      <w:proofErr w:type="gramStart"/>
+      <w:r>
+        <w:t>be :</w:t>
+      </w:r>
+      <w:proofErr w:type="gramEnd"/>
+    </w:p>
+    <w:p>
+      <w:r>
+        <w:t>while(</w:t>
+      </w:r>
+      <w:proofErr w:type="spellStart"/>
+      <w:r>
+        <w:t>cond</w:t>
+      </w:r>
+      <w:proofErr w:type="spellEnd"/>
+      <w:r>
+        <w:t>) {</w:t>
+      </w:r>
+    </w:p>
+    <w:p>
+      <w:r>
+        <w:t xml:space="preserve">   // looped statements go here</w:t>
+      </w:r>
+    </w:p>
+    <w:p>
+      <w:r>
+        <w:t>}</w:t>
+      </w:r>
+      <w:r>
+        <w:t xml:space="preserve"> </w:t>
+      </w:r>
+    </w:p>
+    <w:p>
+      <w:r>
+        <w:t xml:space="preserve">Where the </w:t>
+      </w:r>
+      <w:proofErr w:type="spellStart"/>
+      <w:r>
+        <w:t>cond</w:t>
+      </w:r>
+      <w:proofErr w:type="spellEnd"/>
+      <w:r>
+        <w:t xml:space="preserve"> is evaluated as true.</w:t>
+      </w:r>
+    </w:p>
+    <w:p>
+      <w:r>
+        <w:t>Example:</w:t>
+      </w:r>
+    </w:p>
+    <w:p>
+      <w:r>
+        <w:t>$</w:t>
+      </w:r>
+      <w:r>
+        <w:t>count</w:t>
+      </w:r>
+      <w:r>
+        <w:t xml:space="preserve"> = 0;</w:t>
+      </w:r>
+    </w:p>
+    <w:p>
+      <w:r>
+        <w:t>while ($</w:t>
+      </w:r>
+      <w:r>
+        <w:t>c</w:t>
+      </w:r>
+      <w:r>
+        <w:t>ount&lt;</w:t>
+      </w:r>
+      <w:r>
+        <w:t>4) {</w:t>
+      </w:r>
+    </w:p>
+    <w:p>
+      <w:r>
+        <w:t xml:space="preserve">   echo "&lt;p&gt;Iteration number: {$</w:t>
+      </w:r>
+      <w:r>
+        <w:t>count} &lt;</w:t>
+      </w:r>
+      <w:r>
+        <w:t>/p&gt;";</w:t>
+      </w:r>
+    </w:p>
+    <w:p>
+      <w:r>
+        <w:t xml:space="preserve">   $</w:t>
+      </w:r>
+      <w:r>
+        <w:t>c</w:t>
+      </w:r>
+      <w:r>
+        <w:t>ount ++;</w:t>
+      </w:r>
+    </w:p>
+    <w:p>
+      <w:r>
+        <w:t>}</w:t>
+      </w:r>
+    </w:p>
+    <w:p/>
+    <w:p>
+      <w:r>
+        <w:t>Array</w:t>
+      </w:r>
+    </w:p>
+    <w:p>
+      <w:r>
+        <w:t xml:space="preserve">To store more than one item in only one variable, you make use of a text that starts with the $ sign to be followed by and = sign. For the declaration, we have to use </w:t>
+      </w:r>
+      <w:proofErr w:type="gramStart"/>
+      <w:r>
+        <w:t>array(</w:t>
+      </w:r>
+      <w:proofErr w:type="gramEnd"/>
+      <w:r>
+        <w:t xml:space="preserve">). The </w:t>
+      </w:r>
+      <w:proofErr w:type="gramStart"/>
+      <w:r>
+        <w:t>array(</w:t>
+      </w:r>
+      <w:proofErr w:type="gramEnd"/>
+      <w:r>
+        <w:t>) will basically determine that $sample is an array and not a regular old variable.</w:t>
+      </w:r>
+    </w:p>
+    <w:p/>
+    <w:p>
+      <w:proofErr w:type="gramStart"/>
+      <w:r>
+        <w:t>Example :</w:t>
+      </w:r>
+      <w:proofErr w:type="gramEnd"/>
+    </w:p>
+    <w:p>
+      <w:proofErr w:type="gramStart"/>
+      <w:r>
+        <w:t>&lt;?php</w:t>
+      </w:r>
+      <w:proofErr w:type="gramEnd"/>
+    </w:p>
+    <w:p>
+      <w:r>
+        <w:t xml:space="preserve">        $</w:t>
+      </w:r>
+      <w:r>
+        <w:t>sample</w:t>
+      </w:r>
+      <w:r>
+        <w:t xml:space="preserve"> = </w:t>
+      </w:r>
+      <w:proofErr w:type="gramStart"/>
+      <w:r>
+        <w:t>array(</w:t>
+      </w:r>
+      <w:proofErr w:type="gramEnd"/>
+      <w:r>
+        <w:t>"</w:t>
+      </w:r>
+      <w:r>
+        <w:t>Gusto</w:t>
+      </w:r>
+      <w:r>
+        <w:t>", "</w:t>
+      </w:r>
+      <w:r>
+        <w:t>ko</w:t>
+      </w:r>
+      <w:r>
+        <w:t>", "</w:t>
+      </w:r>
+      <w:proofErr w:type="spellStart"/>
+      <w:r>
+        <w:t>na</w:t>
+      </w:r>
+      <w:proofErr w:type="spellEnd"/>
+      <w:r>
+        <w:t>"</w:t>
+      </w:r>
+      <w:r>
+        <w:t>, “grumaduate”</w:t>
+      </w:r>
+      <w:r>
+        <w:t xml:space="preserve"> );        </w:t>
+      </w:r>
+    </w:p>
+    <w:p>
+      <w:r>
+        <w:t xml:space="preserve">      ?&gt;</w:t>
+      </w:r>
+    </w:p>
+    <w:p/>
+    <w:p>
+      <w:r>
+        <w:t xml:space="preserve">PHP is very </w:t>
+      </w:r>
+      <w:proofErr w:type="gramStart"/>
+      <w:r>
+        <w:t>flexible ,</w:t>
+      </w:r>
+      <w:proofErr w:type="gramEnd"/>
+      <w:r>
+        <w:t xml:space="preserve"> for the accessing of an array, you can make use either {} or []</w:t>
+      </w:r>
+    </w:p>
+    <w:p>
+      <w:r>
+        <w:lastRenderedPageBreak/>
+        <w:t>To access by offset with [], you just must use echo function to be followed by the name of the array[</w:t>
+      </w:r>
+      <w:proofErr w:type="spellStart"/>
+      <w:r>
+        <w:t>numOfItem</w:t>
+      </w:r>
+      <w:proofErr w:type="spellEnd"/>
+      <w:r>
+        <w:t>].</w:t>
+      </w:r>
+    </w:p>
+    <w:p>
+      <w:r>
+        <w:t xml:space="preserve">To access by offset with </w:t>
+      </w:r>
+      <w:r>
+        <w:t>{}</w:t>
+      </w:r>
+      <w:r>
+        <w:t xml:space="preserve">, you just must use </w:t>
+      </w:r>
+      <w:r>
+        <w:t>print function</w:t>
+      </w:r>
+      <w:r>
+        <w:t xml:space="preserve"> to be followed by the name of the array[</w:t>
+      </w:r>
+      <w:proofErr w:type="spellStart"/>
+      <w:r>
+        <w:t>numOfItem</w:t>
+      </w:r>
+      <w:proofErr w:type="spellEnd"/>
+      <w:r>
+        <w:t xml:space="preserve">]. </w:t>
+      </w:r>
+    </w:p>
+    <w:p>
+      <w:r>
+        <w:t>We can access using its position.</w:t>
+      </w:r>
+    </w:p>
+    <w:p/>
+    <w:p>
+      <w:proofErr w:type="gramStart"/>
+      <w:r>
+        <w:t>Example :</w:t>
+      </w:r>
+      <w:proofErr w:type="gramEnd"/>
+    </w:p>
+    <w:p>
+      <w:r>
+        <w:t>echo $</w:t>
+      </w:r>
+      <w:proofErr w:type="gramStart"/>
+      <w:r>
+        <w:t>sample[</w:t>
+      </w:r>
+      <w:proofErr w:type="gramEnd"/>
+      <w:r>
+        <w:t>0]</w:t>
+      </w:r>
+    </w:p>
+    <w:p>
+      <w:r>
+        <w:t>//The output would be “Gusto”</w:t>
+      </w:r>
+    </w:p>
+    <w:p>
+      <w:r>
+        <w:t>print $</w:t>
+      </w:r>
+      <w:proofErr w:type="gramStart"/>
+      <w:r>
+        <w:t>sample{</w:t>
+      </w:r>
+      <w:proofErr w:type="gramEnd"/>
+      <w:r>
+        <w:t>1}</w:t>
+      </w:r>
+    </w:p>
+    <w:p>
+      <w:r>
+        <w:t>//</w:t>
+      </w:r>
+      <w:r>
+        <w:t>/The output would be “</w:t>
+      </w:r>
+      <w:r>
+        <w:t>ko</w:t>
+      </w:r>
+      <w:r>
+        <w:t>”</w:t>
+      </w:r>
+    </w:p>
+    <w:p/>
+    <w:p>
+      <w:r>
+        <w:t>By assigning another value to a specific index, you can modify the array elements.</w:t>
+      </w:r>
+    </w:p>
+    <w:p/>
+    <w:p>
+      <w:proofErr w:type="gramStart"/>
+      <w:r>
+        <w:t>Example :</w:t>
+      </w:r>
+      <w:proofErr w:type="gramEnd"/>
+    </w:p>
+    <w:p>
+      <w:proofErr w:type="gramStart"/>
+      <w:r>
+        <w:t>&lt;?php</w:t>
+      </w:r>
+      <w:proofErr w:type="gramEnd"/>
+    </w:p>
+    <w:p>
+      <w:r>
+        <w:t xml:space="preserve">        $sample = </w:t>
+      </w:r>
+      <w:proofErr w:type="gramStart"/>
+      <w:r>
+        <w:t>array(</w:t>
+      </w:r>
+      <w:proofErr w:type="gramEnd"/>
+      <w:r>
+        <w:t>"Gusto", "ko", "</w:t>
+      </w:r>
+      <w:proofErr w:type="spellStart"/>
+      <w:r>
+        <w:t>na</w:t>
+      </w:r>
+      <w:proofErr w:type="spellEnd"/>
+      <w:r>
+        <w:t xml:space="preserve">", “grumaduate” );    </w:t>
+      </w:r>
+    </w:p>
+    <w:p>
+      <w:r>
+        <w:t xml:space="preserve">    echo $</w:t>
+      </w:r>
+      <w:proofErr w:type="gramStart"/>
+      <w:r>
+        <w:t>sample[</w:t>
+      </w:r>
+      <w:proofErr w:type="gramEnd"/>
+      <w:r>
+        <w:t>0]</w:t>
+      </w:r>
+      <w:r>
+        <w:t>;</w:t>
+      </w:r>
+    </w:p>
+    <w:p>
+      <w:r>
+        <w:t>//The output would be “Gusto”</w:t>
+      </w:r>
+    </w:p>
+    <w:p>
+      <w:r>
+        <w:t>$</w:t>
+      </w:r>
+      <w:proofErr w:type="gramStart"/>
+      <w:r>
+        <w:t>sample[</w:t>
+      </w:r>
+      <w:proofErr w:type="gramEnd"/>
+      <w:r>
+        <w:t>0] = “</w:t>
+      </w:r>
+      <w:proofErr w:type="spellStart"/>
+      <w:r>
+        <w:t>Ayaw</w:t>
+      </w:r>
+      <w:proofErr w:type="spellEnd"/>
+      <w:r>
+        <w:t>”;</w:t>
+      </w:r>
+    </w:p>
+    <w:p>
+      <w:r>
+        <w:t>echo $</w:t>
+      </w:r>
+      <w:proofErr w:type="gramStart"/>
+      <w:r>
+        <w:t>sample[</w:t>
+      </w:r>
+      <w:proofErr w:type="gramEnd"/>
+      <w:r>
+        <w:t>0]</w:t>
+      </w:r>
+      <w:r>
+        <w:t>;</w:t>
+      </w:r>
+    </w:p>
+    <w:p>
+      <w:r>
+        <w:t>//The output would be “</w:t>
+      </w:r>
+      <w:proofErr w:type="spellStart"/>
+      <w:r>
+        <w:t>Ayaw</w:t>
+      </w:r>
+      <w:proofErr w:type="spellEnd"/>
+      <w:r>
+        <w:t>”</w:t>
+      </w:r>
+      <w:r>
+        <w:t xml:space="preserve"> because it was modified</w:t>
+      </w:r>
+    </w:p>
+    <w:p>
+      <w:r>
+        <w:t xml:space="preserve">      ?&gt;</w:t>
+      </w:r>
+    </w:p>
+    <w:p/>
+    <w:p>
+      <w:r>
+        <w:t xml:space="preserve">To remove or delete array </w:t>
+      </w:r>
+      <w:proofErr w:type="gramStart"/>
+      <w:r>
+        <w:t>elements ,</w:t>
+      </w:r>
+      <w:proofErr w:type="gramEnd"/>
+      <w:r>
+        <w:t xml:space="preserve"> you can make use of unset(</w:t>
+      </w:r>
+      <w:proofErr w:type="spellStart"/>
+      <w:r>
+        <w:t>toBeDeletedElement</w:t>
+      </w:r>
+      <w:proofErr w:type="spellEnd"/>
+      <w:r>
+        <w:t>[position]) or unset(</w:t>
+      </w:r>
+      <w:proofErr w:type="spellStart"/>
+      <w:r>
+        <w:t>nameOfTheArray</w:t>
+      </w:r>
+      <w:proofErr w:type="spellEnd"/>
+      <w:r>
+        <w:t>) to delete the whole array</w:t>
+      </w:r>
+    </w:p>
+    <w:p>
+      <w:proofErr w:type="gramStart"/>
+      <w:r>
+        <w:t>Example :</w:t>
+      </w:r>
+      <w:proofErr w:type="gramEnd"/>
+    </w:p>
+    <w:p>
+      <w:proofErr w:type="gramStart"/>
+      <w:r>
+        <w:t>&lt;?php</w:t>
+      </w:r>
+      <w:proofErr w:type="gramEnd"/>
+    </w:p>
+    <w:p>
+      <w:r>
+        <w:t xml:space="preserve">        $sample = </w:t>
+      </w:r>
+      <w:proofErr w:type="gramStart"/>
+      <w:r>
+        <w:t>array(</w:t>
+      </w:r>
+      <w:proofErr w:type="gramEnd"/>
+      <w:r>
+        <w:t>"Gusto", "ko", "</w:t>
+      </w:r>
+      <w:proofErr w:type="spellStart"/>
+      <w:r>
+        <w:t>na</w:t>
+      </w:r>
+      <w:proofErr w:type="spellEnd"/>
+      <w:r>
+        <w:t xml:space="preserve">", “grumaduate” );   </w:t>
+      </w:r>
+    </w:p>
+    <w:p>
+      <w:r>
+        <w:t xml:space="preserve">     </w:t>
+      </w:r>
+      <w:r>
+        <w:t xml:space="preserve">    </w:t>
+      </w:r>
+      <w:r>
+        <w:t>unset($</w:t>
+      </w:r>
+      <w:proofErr w:type="gramStart"/>
+      <w:r>
+        <w:t>sample</w:t>
+      </w:r>
+      <w:r>
+        <w:t>[</w:t>
+      </w:r>
+      <w:proofErr w:type="gramEnd"/>
+      <w:r>
+        <w:t>2]);</w:t>
+      </w:r>
+    </w:p>
+    <w:p>
+      <w:r>
+        <w:lastRenderedPageBreak/>
+        <w:t xml:space="preserve">      ?&gt;</w:t>
+      </w:r>
+    </w:p>
+    <w:p>
+      <w:r>
+        <w:t>OR</w:t>
+      </w:r>
+    </w:p>
+    <w:p>
+      <w:proofErr w:type="gramStart"/>
+      <w:r>
+        <w:t>&lt;?php</w:t>
+      </w:r>
+      <w:proofErr w:type="gramEnd"/>
+    </w:p>
+    <w:p>
+      <w:r>
+        <w:t xml:space="preserve">  unset($</w:t>
+      </w:r>
+      <w:r>
+        <w:t>sample</w:t>
+      </w:r>
+      <w:r>
+        <w:t>);</w:t>
+      </w:r>
+    </w:p>
+    <w:p>
+      <w:r>
+        <w:t>?&gt;</w:t>
+      </w:r>
+    </w:p>
+    <w:p/>
+    <w:p>
+      <w:r>
+        <w:t>Functions in PHP</w:t>
+      </w:r>
+    </w:p>
+    <w:p>
+      <w:r>
+        <w:t xml:space="preserve">There are a lot of built-in functions in PHP. </w:t>
+      </w:r>
+      <w:r>
+        <w:t>Here are some under String Functions:</w:t>
+      </w:r>
+    </w:p>
+    <w:p>
+      <w:r>
+        <w:t>A</w:t>
+      </w:r>
+      <w:r>
+        <w:t>ddcslashes</w:t>
+      </w:r>
+      <w:r>
+        <w:t>,</w:t>
+      </w:r>
+      <w:r>
+        <w:t>addslashes</w:t>
+      </w:r>
+      <w:r>
+        <w:t>,</w:t>
+      </w:r>
+      <w:r>
+        <w:t>bin2hex</w:t>
+      </w:r>
+      <w:r>
+        <w:t>,</w:t>
+      </w:r>
+      <w:r>
+        <w:t>chop</w:t>
+      </w:r>
+      <w:r>
+        <w:t>,</w:t>
+      </w:r>
+      <w:r>
+        <w:t>chr</w:t>
+      </w:r>
+      <w:r>
+        <w:t>,</w:t>
+      </w:r>
+      <w:r>
+        <w:t>chunk_​split</w:t>
+      </w:r>
+      <w:r>
+        <w:t>,</w:t>
+      </w:r>
+      <w:r>
+        <w:t>convert_​cyr_​string</w:t>
+      </w:r>
+      <w:r>
+        <w:t>,</w:t>
+      </w:r>
+      <w:r>
+        <w:t>convert_​uudecode</w:t>
+      </w:r>
+      <w:r>
+        <w:t>,</w:t>
+      </w:r>
+      <w:r>
+        <w:t>convert_uuencode</w:t>
+      </w:r>
+      <w:r>
+        <w:t>,</w:t>
+      </w:r>
+      <w:r>
+        <w:t>count_​chars</w:t>
+      </w:r>
+      <w:r>
+        <w:t>,</w:t>
+      </w:r>
+      <w:r>
+        <w:t>crc32</w:t>
+      </w:r>
+      <w:r>
+        <w:t>,</w:t>
+      </w:r>
+      <w:r>
+        <w:t>crypt</w:t>
+      </w:r>
+      <w:r>
+        <w:t>,</w:t>
+      </w:r>
+      <w:r>
+        <w:t>echo</w:t>
+      </w:r>
+      <w:r>
+        <w:t>,</w:t>
+      </w:r>
+      <w:r>
+        <w:t>explode</w:t>
+      </w:r>
+      <w:r>
+        <w:t>,</w:t>
+      </w:r>
+      <w:r>
+        <w:t>fprintf</w:t>
+      </w:r>
+      <w:r>
+        <w:t>,</w:t>
+      </w:r>
+      <w:r>
+        <w:t>get_​html_​translation_​table</w:t>
+      </w:r>
+      <w:r>
+        <w:t>,</w:t>
+      </w:r>
+      <w:r>
+        <w:t>hebrev</w:t>
+      </w:r>
+      <w:r>
+        <w:t>,</w:t>
+      </w:r>
+      <w:r>
+        <w:t>hebrevc</w:t>
+      </w:r>
+      <w:r>
+        <w:t>,</w:t>
+      </w:r>
+      <w:r>
+        <w:t>hex2bin</w:t>
+      </w:r>
+      <w:r>
+        <w:t>,</w:t>
+      </w:r>
+      <w:r>
+        <w:t>html_​entity_​decode</w:t>
+      </w:r>
+      <w:r>
+        <w:t>,</w:t>
+      </w:r>
+      <w:r>
+        <w:t>htmlentities</w:t>
+      </w:r>
+      <w:r>
+        <w:t>,</w:t>
+      </w:r>
+      <w:r>
+        <w:t>htmlspecialchars_​decode</w:t>
+      </w:r>
+      <w:r>
+        <w:t>,</w:t>
+      </w:r>
+      <w:r>
+        <w:t>htmlspecialchars</w:t>
+      </w:r>
+      <w:r>
+        <w:t>,</w:t>
+      </w:r>
+      <w:r>
+        <w:t>implode</w:t>
+      </w:r>
+      <w:r>
+        <w:t>,</w:t>
+      </w:r>
+      <w:r>
+        <w:t>join</w:t>
+      </w:r>
+      <w:r>
+        <w:t>,</w:t>
+      </w:r>
+      <w:r>
+        <w:t>lcfirst</w:t>
+      </w:r>
+      <w:r>
+        <w:t>,</w:t>
+      </w:r>
+      <w:r>
+        <w:t>levenshtein</w:t>
+      </w:r>
+      <w:r>
+        <w:t>,</w:t>
+      </w:r>
+      <w:r>
+        <w:t>localeconv</w:t>
+      </w:r>
+      <w:r>
+        <w:t>,</w:t>
+      </w:r>
+      <w:r>
+        <w:t>ltrim</w:t>
+      </w:r>
+      <w:r>
+        <w:t>,</w:t>
+      </w:r>
+      <w:r>
+        <w:t>md5_​file</w:t>
+      </w:r>
+      <w:r>
+        <w:t>,</w:t>
+      </w:r>
+      <w:r>
+        <w:t>md5</w:t>
+      </w:r>
+      <w:r>
+        <w:t>,</w:t>
+      </w:r>
+      <w:r>
+        <w:t>metaphone</w:t>
+      </w:r>
+      <w:r>
+        <w:t>,</w:t>
+      </w:r>
+      <w:r>
+        <w:t>money_​format</w:t>
+      </w:r>
+      <w:r>
+        <w:t>,</w:t>
+      </w:r>
+      <w:r>
+        <w:t>nl_​langinfo</w:t>
+      </w:r>
+      <w:r>
+        <w:t>,</w:t>
+      </w:r>
+      <w:r>
+        <w:t>nl2br</w:t>
+      </w:r>
+      <w:r>
+        <w:t>,</w:t>
+      </w:r>
+      <w:r>
+        <w:t>number_​format</w:t>
+      </w:r>
+      <w:r>
+        <w:t>,</w:t>
+      </w:r>
+      <w:r>
+        <w:t>ord</w:t>
+      </w:r>
+      <w:r>
+        <w:t>,</w:t>
+      </w:r>
+      <w:r>
+        <w:t>parse_​str</w:t>
+      </w:r>
+      <w:r>
+        <w:t>,</w:t>
+      </w:r>
+      <w:r>
+        <w:t>print</w:t>
+      </w:r>
+      <w:r>
+        <w:t>,</w:t>
+      </w:r>
+      <w:r>
+        <w:t>printf</w:t>
+      </w:r>
+      <w:r>
+        <w:t>,</w:t>
+      </w:r>
+      <w:r>
+        <w:t>quoted_​printable_​decode</w:t>
+      </w:r>
+      <w:r>
+        <w:t>,</w:t>
+      </w:r>
+      <w:r>
+        <w:t>quoted_​printable_​encode</w:t>
+      </w:r>
+      <w:r>
+        <w:t>,</w:t>
+      </w:r>
+      <w:r>
+        <w:t>quotemeta</w:t>
+      </w:r>
+      <w:r>
+        <w:t>,</w:t>
+      </w:r>
+      <w:r>
+        <w:t>rtrim</w:t>
+      </w:r>
+      <w:r>
+        <w:t>,</w:t>
+      </w:r>
+      <w:r>
+        <w:t>setlocale</w:t>
+      </w:r>
+      <w:r>
+        <w:t>,</w:t>
+      </w:r>
+      <w:r>
+        <w:t>sha1_​file</w:t>
+      </w:r>
+      <w:r>
+        <w:t>,</w:t>
+      </w:r>
+      <w:r>
+        <w:t>sha1</w:t>
+      </w:r>
+      <w:r>
+        <w:t>,</w:t>
+      </w:r>
+      <w:r>
+        <w:t>similar_​text</w:t>
+      </w:r>
+      <w:r>
+        <w:t>,</w:t>
+      </w:r>
+      <w:r>
+        <w:t>soundex</w:t>
+      </w:r>
+      <w:r>
+        <w:t>,sprint,</w:t>
+      </w:r>
+      <w:r>
+        <w:t>sscanf</w:t>
+      </w:r>
+      <w:r>
+        <w:t>,</w:t>
+      </w:r>
+      <w:r>
+        <w:t>str_​getcsv</w:t>
+      </w:r>
+      <w:r>
+        <w:t>,</w:t>
+      </w:r>
+      <w:r>
+        <w:t>str_​ireplace</w:t>
+      </w:r>
+      <w:r>
+        <w:t>,</w:t>
+      </w:r>
+      <w:r>
+        <w:t>str_​pad</w:t>
+      </w:r>
+      <w:r>
+        <w:t>,</w:t>
+      </w:r>
+      <w:r>
+        <w:t>str_​repeat</w:t>
+      </w:r>
+      <w:r>
+        <w:t>,</w:t>
+      </w:r>
+      <w:r>
+        <w:t>str_​replace</w:t>
+      </w:r>
+      <w:r>
+        <w:t>,</w:t>
+      </w:r>
+      <w:r>
+        <w:t>str_​rot13</w:t>
+      </w:r>
+      <w:r>
+        <w:t>,</w:t>
+      </w:r>
+      <w:r>
+        <w:t>str_​shuffle</w:t>
+      </w:r>
+      <w:r>
+        <w:t>,</w:t>
+      </w:r>
+      <w:r>
+        <w:t>str_​split</w:t>
+      </w:r>
+      <w:r>
+        <w:t>,</w:t>
+      </w:r>
+      <w:r>
+        <w:t>str_​word_​count</w:t>
+      </w:r>
+      <w:r>
+        <w:t>,</w:t>
+      </w:r>
+      <w:r>
+        <w:t>strcasecmp</w:t>
+      </w:r>
+      <w:r>
+        <w:t>,</w:t>
+      </w:r>
+      <w:r>
+        <w:t>strchr</w:t>
+      </w:r>
+      <w:r>
+        <w:t>,</w:t>
+      </w:r>
+      <w:r>
+        <w:t>strcmp</w:t>
+      </w:r>
+      <w:r>
+        <w:t>,</w:t>
+      </w:r>
+      <w:r>
+        <w:t>strcoll</w:t>
+      </w:r>
+      <w:r>
+        <w:t>,</w:t>
+      </w:r>
+      <w:r>
+        <w:t>strcspn</w:t>
+      </w:r>
+      <w:r>
+        <w:t>,</w:t>
+      </w:r>
+      <w:r>
+        <w:t>strip_​tags</w:t>
+      </w:r>
+      <w:r>
+        <w:t>,</w:t>
+      </w:r>
+      <w:r>
+        <w:t>stripcslashes</w:t>
+      </w:r>
+      <w:r>
+        <w:t>,</w:t>
+      </w:r>
+      <w:r>
+        <w:t>stripos</w:t>
+      </w:r>
+      <w:r>
+        <w:t>,</w:t>
+      </w:r>
+      <w:r>
+        <w:t>stripslashes</w:t>
+      </w:r>
+      <w:r>
+        <w:t>,</w:t>
+      </w:r>
+      <w:r>
+        <w:t>stristr</w:t>
+      </w:r>
+      <w:r>
+        <w:t>,</w:t>
+      </w:r>
+      <w:r>
+        <w:t>strlen</w:t>
+      </w:r>
+      <w:r>
+        <w:t>,</w:t>
+      </w:r>
+      <w:r>
+        <w:t>strnatcasecmp</w:t>
+      </w:r>
+      <w:r>
+        <w:t>,</w:t>
+      </w:r>
+      <w:r>
+        <w:t>strnatcmp</w:t>
+      </w:r>
+      <w:r>
+        <w:t>,</w:t>
+      </w:r>
+      <w:r>
+        <w:t>strncasecmp</w:t>
+      </w:r>
+      <w:r>
+        <w:t>,</w:t>
+      </w:r>
+      <w:r>
+        <w:t>strncmp</w:t>
+      </w:r>
+      <w:r>
+        <w:t>,</w:t>
+      </w:r>
+      <w:r>
+        <w:t>strpbrk</w:t>
+      </w:r>
+      <w:r>
+        <w:t>,strops,</w:t>
+      </w:r>
+      <w:r>
+        <w:t>strrchr</w:t>
+      </w:r>
+      <w:r>
+        <w:t>,</w:t>
+      </w:r>
+      <w:r>
+        <w:t>strrev</w:t>
+      </w:r>
+      <w:r>
+        <w:t>,</w:t>
+      </w:r>
+      <w:r>
+        <w:t>strripos</w:t>
+      </w:r>
+      <w:r>
+        <w:t>,</w:t>
+      </w:r>
+      <w:r>
+        <w:t>strrpos</w:t>
+      </w:r>
+      <w:r>
+        <w:t>,</w:t>
+      </w:r>
+      <w:r>
+        <w:t>strspn</w:t>
+      </w:r>
+      <w:r>
+        <w:t>,</w:t>
+      </w:r>
+      <w:r>
+        <w:t>strstr</w:t>
+      </w:r>
+      <w:r>
+        <w:t>,</w:t>
+      </w:r>
+      <w:r>
+        <w:t>strtok</w:t>
+      </w:r>
+      <w:r>
+        <w:t>,</w:t>
+      </w:r>
+      <w:r>
+        <w:t>strtolower</w:t>
+      </w:r>
+      <w:r>
+        <w:t>,</w:t>
+      </w:r>
+      <w:r>
+        <w:t>strtoupper</w:t>
+      </w:r>
+      <w:r>
+        <w:t>,</w:t>
+      </w:r>
+      <w:r>
+        <w:t>strtr</w:t>
+      </w:r>
+      <w:r>
+        <w:t>,</w:t>
+      </w:r>
+      <w:r>
+        <w:t>substr_​compare</w:t>
+      </w:r>
+      <w:r>
+        <w:t>,</w:t>
+      </w:r>
+      <w:r>
+        <w:t>substr_​count</w:t>
+      </w:r>
+      <w:r>
+        <w:t>,</w:t>
+      </w:r>
+      <w:r>
+        <w:t>substr_​replace</w:t>
+      </w:r>
+      <w:r>
+        <w:t>,</w:t>
+      </w:r>
+      <w:r>
+        <w:t>substr</w:t>
+      </w:r>
+      <w:r>
+        <w:t>,</w:t>
+      </w:r>
+      <w:r>
+        <w:t>trim</w:t>
+      </w:r>
+      <w:r>
+        <w:t>,</w:t>
+      </w:r>
+      <w:r>
+        <w:t>ucfirst</w:t>
+      </w:r>
+      <w:r>
+        <w:t>,</w:t>
+      </w:r>
+      <w:r>
+        <w:t>ucwords</w:t>
+      </w:r>
+      <w:r>
+        <w:t>,</w:t>
+      </w:r>
+      <w:r>
+        <w:t>vfprintf</w:t>
+      </w:r>
+      <w:r>
+        <w:t>,</w:t>
+      </w:r>
+      <w:r>
+        <w:t>vprintf</w:t>
+      </w:r>
+      <w:r>
+        <w:t>,</w:t>
+      </w:r>
+      <w:r>
+        <w:t>vsprintf</w:t>
+      </w:r>
+      <w:r>
+        <w:t xml:space="preserve">, and </w:t>
+      </w:r>
+      <w:proofErr w:type="spellStart"/>
+      <w:r>
+        <w:t>wordwrap</w:t>
+      </w:r>
+      <w:proofErr w:type="spellEnd"/>
+      <w:r>
+        <w:t>.</w:t>
+      </w:r>
+    </w:p>
+    <w:p/>
+    <w:p>
+      <w:proofErr w:type="gramStart"/>
+      <w:r>
+        <w:t>Example :</w:t>
+      </w:r>
+      <w:proofErr w:type="gramEnd"/>
+    </w:p>
+    <w:p>
+      <w:r>
+        <w:t xml:space="preserve">The function </w:t>
+      </w:r>
+      <w:proofErr w:type="spellStart"/>
+      <w:r>
+        <w:t>strlen</w:t>
+      </w:r>
+      <w:proofErr w:type="spellEnd"/>
+      <w:r>
+        <w:t xml:space="preserve"> returns </w:t>
+      </w:r>
+      <w:r>
+        <w:t>the number of characters in a string</w:t>
+      </w:r>
+    </w:p>
+    <w:p>
+      <w:proofErr w:type="gramStart"/>
+      <w:r>
+        <w:t>&lt;?php</w:t>
+      </w:r>
+      <w:proofErr w:type="gramEnd"/>
+    </w:p>
+    <w:p>
+      <w:r>
+        <w:t xml:space="preserve">  // </w:t>
+      </w:r>
+      <w:r>
+        <w:t xml:space="preserve">This will </w:t>
+      </w:r>
+      <w:r>
+        <w:t>get the length of a string and</w:t>
+      </w:r>
+      <w:r>
+        <w:t xml:space="preserve"> will </w:t>
+      </w:r>
+      <w:r>
+        <w:t>print it to the screen</w:t>
+      </w:r>
+    </w:p>
+    <w:p>
+      <w:r>
+        <w:t xml:space="preserve">  $length = </w:t>
+      </w:r>
+      <w:proofErr w:type="spellStart"/>
+      <w:r>
+        <w:t>strlen</w:t>
+      </w:r>
+      <w:proofErr w:type="spellEnd"/>
+      <w:r>
+        <w:t>("</w:t>
+      </w:r>
+      <w:proofErr w:type="spellStart"/>
+      <w:r>
+        <w:t>webtechlecture</w:t>
+      </w:r>
+      <w:proofErr w:type="spellEnd"/>
+      <w:r>
+        <w:t>");</w:t>
+      </w:r>
+    </w:p>
+    <w:p>
+      <w:r>
+        <w:t xml:space="preserve">  print $length;</w:t>
+      </w:r>
+    </w:p>
+    <w:p>
+      <w:r>
+        <w:t>?&gt;</w:t>
+      </w:r>
+    </w:p>
+    <w:p/>
+    <w:p>
+      <w:r>
+        <w:t xml:space="preserve">There are also Math Functions that can be used in PHP. One example of these functions would be the </w:t>
+      </w:r>
+      <w:proofErr w:type="gramStart"/>
+      <w:r>
+        <w:t>round(</w:t>
+      </w:r>
+      <w:proofErr w:type="gramEnd"/>
+      <w:r>
+        <w:t>) which will round a number to an integer or to round off complex floating point numbers into a specific number of the decimal places.</w:t>
+      </w:r>
+    </w:p>
+    <w:p>
+      <w:r>
+        <w:t>M_PI is equal to pi and it is considered as PHP Constant</w:t>
+      </w:r>
+    </w:p>
+    <w:p>
+      <w:proofErr w:type="gramStart"/>
+      <w:r>
+        <w:lastRenderedPageBreak/>
+        <w:t>Example :</w:t>
+      </w:r>
+      <w:proofErr w:type="gramEnd"/>
+    </w:p>
+    <w:p>
+      <w:r>
+        <w:t>// Round pi down from 3.1416...</w:t>
+      </w:r>
+    </w:p>
+    <w:p>
+      <w:r>
+        <w:t>$round = round(M_PI);</w:t>
+      </w:r>
+    </w:p>
+    <w:p>
+      <w:r>
+        <w:t>print $</w:t>
+      </w:r>
+      <w:proofErr w:type="gramStart"/>
+      <w:r>
+        <w:t>round;  /</w:t>
+      </w:r>
+      <w:proofErr w:type="gramEnd"/>
+      <w:r>
+        <w:t>/ prints 3</w:t>
+      </w:r>
+    </w:p>
+    <w:p/>
+    <w:p>
+      <w:r>
+        <w:t>// This time, round pi to 4 places</w:t>
+      </w:r>
+    </w:p>
+    <w:p>
+      <w:r>
+        <w:t>$</w:t>
+      </w:r>
+      <w:proofErr w:type="spellStart"/>
+      <w:r>
+        <w:t>round_decimal</w:t>
+      </w:r>
+      <w:proofErr w:type="spellEnd"/>
+      <w:r>
+        <w:t xml:space="preserve"> = </w:t>
+      </w:r>
+      <w:proofErr w:type="gramStart"/>
+      <w:r>
+        <w:t>round(</w:t>
+      </w:r>
+      <w:proofErr w:type="gramEnd"/>
+      <w:r>
+        <w:t>M_PI, 4);</w:t>
+      </w:r>
+    </w:p>
+    <w:p>
+      <w:r>
+        <w:t>print $</w:t>
+      </w:r>
+      <w:proofErr w:type="spellStart"/>
+      <w:r>
+        <w:t>round_decimal</w:t>
+      </w:r>
+      <w:proofErr w:type="spellEnd"/>
+      <w:r>
+        <w:t>; // prints 3.1416</w:t>
+      </w:r>
+    </w:p>
+    <w:p/>
+    <w:p>
+      <w:r>
+        <w:t xml:space="preserve">Another Math Function is the </w:t>
+      </w:r>
+      <w:proofErr w:type="gramStart"/>
+      <w:r>
+        <w:t>rand(</w:t>
+      </w:r>
+      <w:proofErr w:type="gramEnd"/>
+      <w:r>
+        <w:t xml:space="preserve">) and you can optionally pass min and max as parameters. </w:t>
+      </w:r>
+      <w:proofErr w:type="gramStart"/>
+      <w:r>
+        <w:t>The  rand</w:t>
+      </w:r>
+      <w:proofErr w:type="gramEnd"/>
+      <w:r>
+        <w:t>() function will return random numbers between two numbers.</w:t>
+      </w:r>
+    </w:p>
+    <w:p>
+      <w:proofErr w:type="gramStart"/>
+      <w:r>
+        <w:t>Example :</w:t>
+      </w:r>
+      <w:proofErr w:type="gramEnd"/>
+    </w:p>
+    <w:p>
+      <w:r>
+        <w:t xml:space="preserve">// </w:t>
+      </w:r>
+      <w:r>
+        <w:t xml:space="preserve">This will </w:t>
+      </w:r>
+      <w:r>
+        <w:t>print a number between 0 and 32767</w:t>
+      </w:r>
+    </w:p>
+    <w:p>
+      <w:r>
+        <w:t xml:space="preserve">print </w:t>
+      </w:r>
+      <w:proofErr w:type="gramStart"/>
+      <w:r>
+        <w:t>rand(</w:t>
+      </w:r>
+      <w:proofErr w:type="gramEnd"/>
+      <w:r>
+        <w:t>);</w:t>
+      </w:r>
+    </w:p>
+    <w:p/>
+    <w:p>
+      <w:r>
+        <w:t xml:space="preserve">// </w:t>
+      </w:r>
+      <w:r>
+        <w:t xml:space="preserve">This will </w:t>
+      </w:r>
+      <w:r>
+        <w:t>print a number between 1 and 10</w:t>
+      </w:r>
+    </w:p>
+    <w:p>
+      <w:r>
+        <w:t xml:space="preserve">print </w:t>
+      </w:r>
+      <w:proofErr w:type="gramStart"/>
+      <w:r>
+        <w:t>rand(</w:t>
+      </w:r>
+      <w:proofErr w:type="gramEnd"/>
+      <w:r>
+        <w:t>1,10);</w:t>
+      </w:r>
+    </w:p>
+    <w:p/>
+    <w:p>
+      <w:r>
+        <w:t xml:space="preserve">For the arrays, there are also functions that can be used like </w:t>
+      </w:r>
+      <w:proofErr w:type="spellStart"/>
+      <w:r>
+        <w:t>array_</w:t>
+      </w:r>
+      <w:proofErr w:type="gramStart"/>
+      <w:r>
+        <w:t>push</w:t>
+      </w:r>
+      <w:proofErr w:type="spellEnd"/>
+      <w:r>
+        <w:t>(</w:t>
+      </w:r>
+      <w:proofErr w:type="gramEnd"/>
+      <w:r>
+        <w:t xml:space="preserve">) which will push or add elements at the end of the array and count() that will return the number of elements in the array in PHP. The sort() function will simply sort the elements </w:t>
+      </w:r>
+      <w:r>
+        <w:t xml:space="preserve">in ascending manner </w:t>
+      </w:r>
+      <w:r>
+        <w:t xml:space="preserve">in the array and its opposite is the </w:t>
+      </w:r>
+      <w:proofErr w:type="spellStart"/>
+      <w:r>
+        <w:t>rsort</w:t>
+      </w:r>
+      <w:proofErr w:type="spellEnd"/>
+      <w:r>
+        <w:t>()</w:t>
+      </w:r>
+      <w:r>
+        <w:t xml:space="preserve"> which will sort the elements in descending manner.</w:t>
+      </w:r>
       <w:bookmarkStart w:id="0" w:name="_GoBack"/>
-      <w:r>
-        <w:rPr>
-          <w:b/>
-          <w:sz w:val="36"/>
-          <w:szCs w:val="36"/>
-        </w:rPr>
-        <w:lastRenderedPageBreak/>
-        <w:t>ADD KA PA SA LOOP!</w:t>
-      </w:r>
-    </w:p>
-    <w:bookmarkEnd w:id="0"/>
-    <w:p/>
-    <w:p/>
-    <w:p>
-      <w:r>
-        <w:t>Array</w:t>
-      </w:r>
-    </w:p>
-    <w:p>
-      <w:r>
-        <w:t xml:space="preserve">To store more than one item in only one variable, you make use of a text that starts with the $ sign to be followed by and = sign. For the declaration, we have to use </w:t>
-      </w:r>
-      <w:proofErr w:type="gramStart"/>
-      <w:r>
-        <w:t>array(</w:t>
-      </w:r>
-      <w:proofErr w:type="gramEnd"/>
-      <w:r>
-        <w:t xml:space="preserve">). The </w:t>
-      </w:r>
-      <w:proofErr w:type="gramStart"/>
-      <w:r>
-        <w:t>array(</w:t>
-      </w:r>
-      <w:proofErr w:type="gramEnd"/>
-      <w:r>
-        <w:t>) will basically determine that $sample is an array and not a regular old variable.</w:t>
-      </w:r>
-    </w:p>
-    <w:p/>
-    <w:p>
-      <w:proofErr w:type="gramStart"/>
-      <w:r>
-        <w:t>Example :</w:t>
-      </w:r>
-      <w:proofErr w:type="gramEnd"/>
-    </w:p>
-    <w:p>
-      <w:proofErr w:type="gramStart"/>
-      <w:r>
-        <w:t>&lt;?php</w:t>
-      </w:r>
-      <w:proofErr w:type="gramEnd"/>
-    </w:p>
-    <w:p>
-      <w:r>
-        <w:t xml:space="preserve">        $</w:t>
-      </w:r>
-      <w:r>
-        <w:t>sample</w:t>
-      </w:r>
-      <w:r>
-        <w:t xml:space="preserve"> = </w:t>
-      </w:r>
-      <w:proofErr w:type="gramStart"/>
-      <w:r>
-        <w:t>array(</w:t>
-      </w:r>
-      <w:proofErr w:type="gramEnd"/>
-      <w:r>
-        <w:t>"</w:t>
-      </w:r>
-      <w:r>
-        <w:t>Gusto</w:t>
-      </w:r>
-      <w:r>
-        <w:t>", "</w:t>
-      </w:r>
-      <w:r>
-        <w:t>ko</w:t>
-      </w:r>
-      <w:r>
-        <w:t>", "</w:t>
-      </w:r>
-      <w:proofErr w:type="spellStart"/>
-      <w:r>
-        <w:t>na</w:t>
-      </w:r>
-      <w:proofErr w:type="spellEnd"/>
-      <w:r>
-        <w:t>"</w:t>
-      </w:r>
-      <w:r>
-        <w:t>, “grumaduate”</w:t>
-      </w:r>
-      <w:r>
-        <w:t xml:space="preserve"> );        </w:t>
-      </w:r>
-    </w:p>
-    <w:p>
-      <w:r>
-        <w:t xml:space="preserve">      ?&gt;</w:t>
-      </w:r>
-    </w:p>
-    <w:p/>
-    <w:p>
-      <w:r>
-        <w:t xml:space="preserve">PHP is very </w:t>
-      </w:r>
-      <w:proofErr w:type="gramStart"/>
-      <w:r>
-        <w:t>flexible ,</w:t>
-      </w:r>
-      <w:proofErr w:type="gramEnd"/>
-      <w:r>
-        <w:t xml:space="preserve"> for the accessing of an array, you can make use either {} or []</w:t>
-      </w:r>
-    </w:p>
-    <w:p>
-      <w:r>
-        <w:t>To access by offset with [], you just must use echo function to be followed by the name of the array[</w:t>
-      </w:r>
-      <w:proofErr w:type="spellStart"/>
-      <w:r>
-        <w:t>numOfItem</w:t>
-      </w:r>
-      <w:proofErr w:type="spellEnd"/>
-      <w:r>
-        <w:t>].</w:t>
-      </w:r>
-    </w:p>
-    <w:p>
-      <w:r>
-        <w:t xml:space="preserve">To access by offset with </w:t>
-      </w:r>
-      <w:r>
-        <w:t>{}</w:t>
-      </w:r>
-      <w:r>
-        <w:t xml:space="preserve">, you just must use </w:t>
-      </w:r>
-      <w:r>
-        <w:t>print function</w:t>
-      </w:r>
-      <w:r>
-        <w:t xml:space="preserve"> to be followed by the name of the array[</w:t>
-      </w:r>
-      <w:proofErr w:type="spellStart"/>
-      <w:r>
-        <w:t>numOfItem</w:t>
-      </w:r>
-      <w:proofErr w:type="spellEnd"/>
-      <w:r>
-        <w:t xml:space="preserve">]. </w:t>
-      </w:r>
-    </w:p>
-    <w:p>
-      <w:r>
-        <w:t>We can access using its position.</w:t>
-      </w:r>
-    </w:p>
-    <w:p/>
-    <w:p>
-      <w:proofErr w:type="gramStart"/>
-      <w:r>
-        <w:t>Example :</w:t>
-      </w:r>
-      <w:proofErr w:type="gramEnd"/>
-    </w:p>
-    <w:p>
-      <w:r>
-        <w:t>echo $</w:t>
-      </w:r>
-      <w:proofErr w:type="gramStart"/>
-      <w:r>
-        <w:t>sample[</w:t>
-      </w:r>
-      <w:proofErr w:type="gramEnd"/>
-      <w:r>
-        <w:t>0]</w:t>
-      </w:r>
-    </w:p>
-    <w:p>
-      <w:r>
-        <w:t>//The output would be “Gusto”</w:t>
-      </w:r>
-    </w:p>
-    <w:p>
-      <w:r>
-        <w:t>print $</w:t>
-      </w:r>
-      <w:proofErr w:type="gramStart"/>
-      <w:r>
-        <w:t>sample{</w:t>
-      </w:r>
-      <w:proofErr w:type="gramEnd"/>
-      <w:r>
-        <w:t>1}</w:t>
-      </w:r>
-    </w:p>
-    <w:p>
-      <w:r>
-        <w:t>//</w:t>
-      </w:r>
-      <w:r>
-        <w:t>/The output would be “</w:t>
-      </w:r>
-      <w:r>
-        <w:t>ko</w:t>
-      </w:r>
-      <w:r>
-        <w:t>”</w:t>
-      </w:r>
-    </w:p>
-    <w:p/>
-    <w:p>
-      <w:r>
-        <w:t>By assigning another value to a specific index, you can modify the array elements.</w:t>
-      </w:r>
-    </w:p>
-    <w:p/>
-    <w:p>
-      <w:proofErr w:type="gramStart"/>
-      <w:r>
-        <w:t>Example :</w:t>
-      </w:r>
-      <w:proofErr w:type="gramEnd"/>
-    </w:p>
-    <w:p>
-      <w:proofErr w:type="gramStart"/>
-      <w:r>
-        <w:t>&lt;?php</w:t>
-      </w:r>
-      <w:proofErr w:type="gramEnd"/>
-    </w:p>
-    <w:p>
-      <w:r>
-        <w:lastRenderedPageBreak/>
-        <w:t xml:space="preserve">        $sample = </w:t>
-      </w:r>
-      <w:proofErr w:type="gramStart"/>
-      <w:r>
-        <w:t>array(</w:t>
-      </w:r>
-      <w:proofErr w:type="gramEnd"/>
-      <w:r>
-        <w:t>"Gusto", "ko", "</w:t>
-      </w:r>
-      <w:proofErr w:type="spellStart"/>
-      <w:r>
-        <w:t>na</w:t>
-      </w:r>
-      <w:proofErr w:type="spellEnd"/>
-      <w:r>
-        <w:t xml:space="preserve">", “grumaduate” );    </w:t>
-      </w:r>
-    </w:p>
-    <w:p>
-      <w:r>
-        <w:t xml:space="preserve">    echo $</w:t>
-      </w:r>
-      <w:proofErr w:type="gramStart"/>
-      <w:r>
-        <w:t>sample[</w:t>
-      </w:r>
-      <w:proofErr w:type="gramEnd"/>
-      <w:r>
-        <w:t>0]</w:t>
-      </w:r>
-      <w:r>
-        <w:t>;</w:t>
-      </w:r>
-    </w:p>
-    <w:p>
-      <w:r>
-        <w:t>//The output would be “Gusto”</w:t>
-      </w:r>
-    </w:p>
-    <w:p>
-      <w:r>
-        <w:t>$</w:t>
-      </w:r>
-      <w:proofErr w:type="gramStart"/>
-      <w:r>
-        <w:t>sample[</w:t>
-      </w:r>
-      <w:proofErr w:type="gramEnd"/>
-      <w:r>
-        <w:t>0] = “</w:t>
-      </w:r>
-      <w:proofErr w:type="spellStart"/>
-      <w:r>
-        <w:t>Ayaw</w:t>
-      </w:r>
-      <w:proofErr w:type="spellEnd"/>
-      <w:r>
-        <w:t>”;</w:t>
-      </w:r>
-    </w:p>
-    <w:p>
-      <w:r>
-        <w:t>echo $</w:t>
-      </w:r>
-      <w:proofErr w:type="gramStart"/>
-      <w:r>
-        <w:t>sample[</w:t>
-      </w:r>
-      <w:proofErr w:type="gramEnd"/>
-      <w:r>
-        <w:t>0]</w:t>
-      </w:r>
-      <w:r>
-        <w:t>;</w:t>
-      </w:r>
-    </w:p>
-    <w:p>
-      <w:r>
-        <w:t>//The output would be “</w:t>
-      </w:r>
-      <w:proofErr w:type="spellStart"/>
-      <w:r>
-        <w:t>Ayaw</w:t>
-      </w:r>
-      <w:proofErr w:type="spellEnd"/>
-      <w:r>
-        <w:t>”</w:t>
-      </w:r>
-      <w:r>
-        <w:t xml:space="preserve"> because it was modified</w:t>
-      </w:r>
-    </w:p>
-    <w:p>
-      <w:r>
-        <w:t xml:space="preserve">      ?&gt;</w:t>
-      </w:r>
-    </w:p>
-    <w:p/>
-    <w:p>
-      <w:r>
-        <w:t xml:space="preserve">To remove or delete array </w:t>
-      </w:r>
-      <w:proofErr w:type="gramStart"/>
-      <w:r>
-        <w:t>elements ,</w:t>
-      </w:r>
-      <w:proofErr w:type="gramEnd"/>
-      <w:r>
-        <w:t xml:space="preserve"> you can make use of unset(</w:t>
-      </w:r>
-      <w:proofErr w:type="spellStart"/>
-      <w:r>
-        <w:t>toBeDeletedElement</w:t>
-      </w:r>
-      <w:proofErr w:type="spellEnd"/>
-      <w:r>
-        <w:t>[position]) or unset(</w:t>
-      </w:r>
-      <w:proofErr w:type="spellStart"/>
-      <w:r>
-        <w:t>nameOfTheArray</w:t>
-      </w:r>
-      <w:proofErr w:type="spellEnd"/>
-      <w:r>
-        <w:t>) to delete the whole array</w:t>
-      </w:r>
-    </w:p>
-    <w:p>
-      <w:proofErr w:type="gramStart"/>
-      <w:r>
-        <w:t>Example :</w:t>
-      </w:r>
-      <w:proofErr w:type="gramEnd"/>
-    </w:p>
-    <w:p>
-      <w:proofErr w:type="gramStart"/>
-      <w:r>
-        <w:t>&lt;?php</w:t>
-      </w:r>
-      <w:proofErr w:type="gramEnd"/>
-    </w:p>
-    <w:p>
-      <w:r>
-        <w:t xml:space="preserve">        $sample = </w:t>
-      </w:r>
-      <w:proofErr w:type="gramStart"/>
-      <w:r>
-        <w:t>array(</w:t>
-      </w:r>
-      <w:proofErr w:type="gramEnd"/>
-      <w:r>
-        <w:t>"Gusto", "ko", "</w:t>
-      </w:r>
-      <w:proofErr w:type="spellStart"/>
-      <w:r>
-        <w:t>na</w:t>
-      </w:r>
-      <w:proofErr w:type="spellEnd"/>
-      <w:r>
-        <w:t xml:space="preserve">", “grumaduate” );   </w:t>
-      </w:r>
-    </w:p>
-    <w:p>
-      <w:r>
-        <w:t xml:space="preserve">     </w:t>
-      </w:r>
-      <w:r>
-        <w:t xml:space="preserve">    </w:t>
-      </w:r>
-      <w:r>
-        <w:t>unset($</w:t>
-      </w:r>
-      <w:proofErr w:type="gramStart"/>
-      <w:r>
-        <w:t>sample</w:t>
-      </w:r>
-      <w:r>
-        <w:t>[</w:t>
-      </w:r>
-      <w:proofErr w:type="gramEnd"/>
-      <w:r>
-        <w:t>2]);</w:t>
-      </w:r>
-    </w:p>
-    <w:p>
-      <w:r>
-        <w:t xml:space="preserve">      ?&gt;</w:t>
-      </w:r>
-    </w:p>
-    <w:p>
-      <w:r>
-        <w:t>OR</w:t>
-      </w:r>
-    </w:p>
-    <w:p>
-      <w:proofErr w:type="gramStart"/>
-      <w:r>
-        <w:t>&lt;?php</w:t>
-      </w:r>
-      <w:proofErr w:type="gramEnd"/>
-    </w:p>
-    <w:p>
-      <w:r>
-        <w:t xml:space="preserve">  unset($</w:t>
-      </w:r>
-      <w:r>
-        <w:t>sample</w:t>
-      </w:r>
-      <w:r>
-        <w:t>);</w:t>
-      </w:r>
-    </w:p>
-    <w:p>
-      <w:r>
-        <w:t>?&gt;</w:t>
-      </w:r>
-    </w:p>
+      <w:bookmarkEnd w:id="0"/>
+    </w:p>
+    <w:p/>
     <w:p/>
     <w:p/>
     <w:p/>
@@ -1269,7 +2267,6 @@
         <w:ind w:firstLine="720"/>
       </w:pPr>
       <w:r>
-        <w:lastRenderedPageBreak/>
         <w:t xml:space="preserve">Retrieved from </w:t>
       </w:r>
       <w:hyperlink r:id="rId4" w:history="1">

</xml_diff>